<commit_message>
feat(report): Report almost finished, Project overview
Works completed part needs to be completed
</commit_message>
<xml_diff>
--- a/Documents/Report_Week_2.docx
+++ b/Documents/Report_Week_2.docx
@@ -60,82 +60,69 @@
         </w:rPr>
         <w:t xml:space="preserve"> </w:t>
       </w:r>
-      <w:proofErr w:type="spellStart"/>
       <w:r>
         <w:rPr>
           <w:sz w:val="20"/>
           <w:szCs w:val="20"/>
         </w:rPr>
-        <w:t>Chapoullie</w:t>
-      </w:r>
-      <w:proofErr w:type="spellEnd"/>
+        <w:t>Chapoullie-Pino</w:t>
+      </w:r>
       <w:r>
         <w:rPr>
           <w:sz w:val="20"/>
           <w:szCs w:val="20"/>
         </w:rPr>
-        <w:t>-Pino</w:t>
+        <w:t xml:space="preserve"> – </w:t>
       </w:r>
       <w:r>
         <w:rPr>
           <w:sz w:val="20"/>
           <w:szCs w:val="20"/>
         </w:rPr>
-        <w:t xml:space="preserve"> – </w:t>
+        <w:t>Luc</w:t>
       </w:r>
       <w:r>
         <w:rPr>
           <w:sz w:val="20"/>
           <w:szCs w:val="20"/>
         </w:rPr>
-        <w:t>Luc</w:t>
+        <w:t xml:space="preserve"> </w:t>
       </w:r>
       <w:r>
         <w:rPr>
           <w:sz w:val="20"/>
           <w:szCs w:val="20"/>
         </w:rPr>
-        <w:t xml:space="preserve"> </w:t>
-      </w:r>
-      <w:proofErr w:type="spellStart"/>
+        <w:t>Lacotte</w:t>
+      </w:r>
       <w:r>
         <w:rPr>
           <w:sz w:val="20"/>
           <w:szCs w:val="20"/>
         </w:rPr>
-        <w:t>Lacotte</w:t>
-      </w:r>
-      <w:proofErr w:type="spellEnd"/>
+        <w:t xml:space="preserve"> – </w:t>
+      </w:r>
       <w:r>
         <w:rPr>
           <w:sz w:val="20"/>
           <w:szCs w:val="20"/>
         </w:rPr>
-        <w:t xml:space="preserve"> – </w:t>
+        <w:t>Floris</w:t>
       </w:r>
       <w:r>
         <w:rPr>
           <w:sz w:val="20"/>
           <w:szCs w:val="20"/>
         </w:rPr>
-        <w:t>Floris</w:t>
+        <w:t xml:space="preserve"> </w:t>
       </w:r>
       <w:r>
         <w:rPr>
           <w:sz w:val="20"/>
           <w:szCs w:val="20"/>
         </w:rPr>
-        <w:t xml:space="preserve"> </w:t>
-      </w:r>
-      <w:proofErr w:type="spellStart"/>
-      <w:r>
-        <w:rPr>
-          <w:sz w:val="20"/>
-          <w:szCs w:val="20"/>
-        </w:rPr>
         <w:t>Rimbeau</w:t>
       </w:r>
-      <w:proofErr w:type="spellEnd"/>
     </w:p>
     <w:sdt>
       <w:sdtPr>
@@ -202,11 +189,9 @@
           <w:pPr>
             <w:pStyle w:val="En-ttedetabledesmatires"/>
           </w:pPr>
-          <w:proofErr w:type="spellStart"/>
           <w:r>
             <w:t>Summary</w:t>
           </w:r>
-          <w:proofErr w:type="spellEnd"/>
         </w:p>
         <w:p>
           <w:pPr>
@@ -242,7 +227,7 @@
             </w:rPr>
             <w:fldChar w:fldCharType="separate"/>
           </w:r>
-          <w:hyperlink w:anchor="_Toc212795394" w:history="1">
+          <w:hyperlink w:anchor="_Toc213237423" w:history="1">
             <w:r>
               <w:rPr>
                 <w:rStyle w:val="Lienhypertexte"/>
@@ -270,7 +255,7 @@
                 <w:noProof/>
                 <w:webHidden/>
               </w:rPr>
-              <w:instrText xml:space="preserve"> PAGEREF _Toc212795394 \h </w:instrText>
+              <w:instrText xml:space="preserve"> PAGEREF _Toc213237423 \h </w:instrText>
             </w:r>
             <w:r>
               <w:rPr>
@@ -318,7 +303,7 @@
               <w14:ligatures w14:val="standardContextual"/>
             </w:rPr>
           </w:pPr>
-          <w:hyperlink w:anchor="_Toc212795395" w:history="1">
+          <w:hyperlink w:anchor="_Toc213237424" w:history="1">
             <w:r>
               <w:rPr>
                 <w:rStyle w:val="Lienhypertexte"/>
@@ -346,7 +331,7 @@
                 <w:noProof/>
                 <w:webHidden/>
               </w:rPr>
-              <w:instrText xml:space="preserve"> PAGEREF _Toc212795395 \h </w:instrText>
+              <w:instrText xml:space="preserve"> PAGEREF _Toc213237424 \h </w:instrText>
             </w:r>
             <w:r>
               <w:rPr>
@@ -394,7 +379,7 @@
               <w14:ligatures w14:val="standardContextual"/>
             </w:rPr>
           </w:pPr>
-          <w:hyperlink w:anchor="_Toc212795396" w:history="1">
+          <w:hyperlink w:anchor="_Toc213237425" w:history="1">
             <w:r>
               <w:rPr>
                 <w:rStyle w:val="Lienhypertexte"/>
@@ -421,7 +406,7 @@
                 <w:noProof/>
                 <w:webHidden/>
               </w:rPr>
-              <w:instrText xml:space="preserve"> PAGEREF _Toc212795396 \h </w:instrText>
+              <w:instrText xml:space="preserve"> PAGEREF _Toc213237425 \h </w:instrText>
             </w:r>
             <w:r>
               <w:rPr>
@@ -469,7 +454,7 @@
               <w14:ligatures w14:val="standardContextual"/>
             </w:rPr>
           </w:pPr>
-          <w:hyperlink w:anchor="_Toc212795397" w:history="1">
+          <w:hyperlink w:anchor="_Toc213237426" w:history="1">
             <w:r>
               <w:rPr>
                 <w:rStyle w:val="Lienhypertexte"/>
@@ -496,7 +481,7 @@
                 <w:noProof/>
                 <w:webHidden/>
               </w:rPr>
-              <w:instrText xml:space="preserve"> PAGEREF _Toc212795397 \h </w:instrText>
+              <w:instrText xml:space="preserve"> PAGEREF _Toc213237426 \h </w:instrText>
             </w:r>
             <w:r>
               <w:rPr>
@@ -516,7 +501,7 @@
                 <w:noProof/>
                 <w:webHidden/>
               </w:rPr>
-              <w:t>3</w:t>
+              <w:t>2</w:t>
             </w:r>
             <w:r>
               <w:rPr>
@@ -544,14 +529,14 @@
               <w14:ligatures w14:val="standardContextual"/>
             </w:rPr>
           </w:pPr>
-          <w:hyperlink w:anchor="_Toc212795398" w:history="1">
+          <w:hyperlink w:anchor="_Toc213237427" w:history="1">
             <w:r>
               <w:rPr>
                 <w:rStyle w:val="Lienhypertexte"/>
                 <w:noProof/>
                 <w:lang w:val="en-GB"/>
               </w:rPr>
-              <w:t>Introducing Sprints</w:t>
+              <w:t>Distributing tasks</w:t>
             </w:r>
             <w:r>
               <w:rPr>
@@ -572,7 +557,7 @@
                 <w:noProof/>
                 <w:webHidden/>
               </w:rPr>
-              <w:instrText xml:space="preserve"> PAGEREF _Toc212795398 \h </w:instrText>
+              <w:instrText xml:space="preserve"> PAGEREF _Toc213237427 \h </w:instrText>
             </w:r>
             <w:r>
               <w:rPr>
@@ -620,14 +605,13 @@
               <w14:ligatures w14:val="standardContextual"/>
             </w:rPr>
           </w:pPr>
-          <w:hyperlink w:anchor="_Toc212795399" w:history="1">
+          <w:hyperlink w:anchor="_Toc213237428" w:history="1">
             <w:r>
               <w:rPr>
                 <w:rStyle w:val="Lienhypertexte"/>
                 <w:noProof/>
-                <w:lang w:val="en-GB"/>
-              </w:rPr>
-              <w:t>Methodology</w:t>
+              </w:rPr>
+              <w:t>Story Point Estimation</w:t>
             </w:r>
             <w:r>
               <w:rPr>
@@ -648,7 +632,83 @@
                 <w:noProof/>
                 <w:webHidden/>
               </w:rPr>
-              <w:instrText xml:space="preserve"> PAGEREF _Toc212795399 \h </w:instrText>
+              <w:instrText xml:space="preserve"> PAGEREF _Toc213237428 \h </w:instrText>
+            </w:r>
+            <w:r>
+              <w:rPr>
+                <w:noProof/>
+                <w:webHidden/>
+              </w:rPr>
+            </w:r>
+            <w:r>
+              <w:rPr>
+                <w:noProof/>
+                <w:webHidden/>
+              </w:rPr>
+              <w:fldChar w:fldCharType="separate"/>
+            </w:r>
+            <w:r>
+              <w:rPr>
+                <w:noProof/>
+                <w:webHidden/>
+              </w:rPr>
+              <w:t>3</w:t>
+            </w:r>
+            <w:r>
+              <w:rPr>
+                <w:noProof/>
+                <w:webHidden/>
+              </w:rPr>
+              <w:fldChar w:fldCharType="end"/>
+            </w:r>
+          </w:hyperlink>
+        </w:p>
+        <w:p>
+          <w:pPr>
+            <w:pStyle w:val="TM2"/>
+            <w:tabs>
+              <w:tab w:val="right" w:leader="dot" w:pos="9062"/>
+            </w:tabs>
+            <w:rPr>
+              <w:b w:val="0"/>
+              <w:bCs w:val="0"/>
+              <w:noProof/>
+              <w:kern w:val="2"/>
+              <w:sz w:val="24"/>
+              <w:szCs w:val="24"/>
+              <w:lang w:eastAsia="fr-FR"/>
+              <w14:ligatures w14:val="standardContextual"/>
+            </w:rPr>
+          </w:pPr>
+          <w:hyperlink w:anchor="_Toc213237429" w:history="1">
+            <w:r>
+              <w:rPr>
+                <w:rStyle w:val="Lienhypertexte"/>
+                <w:noProof/>
+                <w:lang w:val="en-US"/>
+              </w:rPr>
+              <w:t>LLM and test script</w:t>
+            </w:r>
+            <w:r>
+              <w:rPr>
+                <w:noProof/>
+                <w:webHidden/>
+              </w:rPr>
+              <w:tab/>
+            </w:r>
+            <w:r>
+              <w:rPr>
+                <w:noProof/>
+                <w:webHidden/>
+              </w:rPr>
+              <w:fldChar w:fldCharType="begin"/>
+            </w:r>
+            <w:r>
+              <w:rPr>
+                <w:noProof/>
+                <w:webHidden/>
+              </w:rPr>
+              <w:instrText xml:space="preserve"> PAGEREF _Toc213237429 \h </w:instrText>
             </w:r>
             <w:r>
               <w:rPr>
@@ -696,7 +756,7 @@
               <w14:ligatures w14:val="standardContextual"/>
             </w:rPr>
           </w:pPr>
-          <w:hyperlink w:anchor="_Toc212795400" w:history="1">
+          <w:hyperlink w:anchor="_Toc213237430" w:history="1">
             <w:r>
               <w:rPr>
                 <w:rStyle w:val="Lienhypertexte"/>
@@ -724,7 +784,7 @@
                 <w:noProof/>
                 <w:webHidden/>
               </w:rPr>
-              <w:instrText xml:space="preserve"> PAGEREF _Toc212795400 \h </w:instrText>
+              <w:instrText xml:space="preserve"> PAGEREF _Toc213237430 \h </w:instrText>
             </w:r>
             <w:r>
               <w:rPr>
@@ -772,13 +832,14 @@
               <w14:ligatures w14:val="standardContextual"/>
             </w:rPr>
           </w:pPr>
-          <w:hyperlink w:anchor="_Toc212795401" w:history="1">
+          <w:hyperlink w:anchor="_Toc213237431" w:history="1">
             <w:r>
               <w:rPr>
                 <w:rStyle w:val="Lienhypertexte"/>
                 <w:noProof/>
-              </w:rPr>
-              <w:t>Database collection</w:t>
+                <w:lang w:val="en-US"/>
+              </w:rPr>
+              <w:t>Setting up the AI model</w:t>
             </w:r>
             <w:r>
               <w:rPr>
@@ -799,7 +860,7 @@
                 <w:noProof/>
                 <w:webHidden/>
               </w:rPr>
-              <w:instrText xml:space="preserve"> PAGEREF _Toc212795401 \h </w:instrText>
+              <w:instrText xml:space="preserve"> PAGEREF _Toc213237431 \h </w:instrText>
             </w:r>
             <w:r>
               <w:rPr>
@@ -847,14 +908,13 @@
               <w14:ligatures w14:val="standardContextual"/>
             </w:rPr>
           </w:pPr>
-          <w:hyperlink w:anchor="_Toc212795402" w:history="1">
+          <w:hyperlink w:anchor="_Toc213237432" w:history="1">
             <w:r>
               <w:rPr>
                 <w:rStyle w:val="Lienhypertexte"/>
                 <w:noProof/>
-                <w:lang w:val="en-GB"/>
-              </w:rPr>
-              <w:t>Data generation &amp; import into the database</w:t>
+              </w:rPr>
+              <w:t>Backend Endpoints</w:t>
             </w:r>
             <w:r>
               <w:rPr>
@@ -875,7 +935,7 @@
                 <w:noProof/>
                 <w:webHidden/>
               </w:rPr>
-              <w:instrText xml:space="preserve"> PAGEREF _Toc212795402 \h </w:instrText>
+              <w:instrText xml:space="preserve"> PAGEREF _Toc213237432 \h </w:instrText>
             </w:r>
             <w:r>
               <w:rPr>
@@ -895,7 +955,7 @@
                 <w:noProof/>
                 <w:webHidden/>
               </w:rPr>
-              <w:t>5</w:t>
+              <w:t>4</w:t>
             </w:r>
             <w:r>
               <w:rPr>
@@ -923,14 +983,13 @@
               <w14:ligatures w14:val="standardContextual"/>
             </w:rPr>
           </w:pPr>
-          <w:hyperlink w:anchor="_Toc212795403" w:history="1">
+          <w:hyperlink w:anchor="_Toc213237433" w:history="1">
             <w:r>
               <w:rPr>
                 <w:rStyle w:val="Lienhypertexte"/>
                 <w:noProof/>
-                <w:lang w:val="en-GB"/>
-              </w:rPr>
-              <w:t>Creation of the API</w:t>
+              </w:rPr>
+              <w:t>MCP Layer</w:t>
             </w:r>
             <w:r>
               <w:rPr>
@@ -951,7 +1010,7 @@
                 <w:noProof/>
                 <w:webHidden/>
               </w:rPr>
-              <w:instrText xml:space="preserve"> PAGEREF _Toc212795403 \h </w:instrText>
+              <w:instrText xml:space="preserve"> PAGEREF _Toc213237433 \h </w:instrText>
             </w:r>
             <w:r>
               <w:rPr>
@@ -971,7 +1030,158 @@
                 <w:noProof/>
                 <w:webHidden/>
               </w:rPr>
-              <w:t>6</w:t>
+              <w:t>4</w:t>
+            </w:r>
+            <w:r>
+              <w:rPr>
+                <w:noProof/>
+                <w:webHidden/>
+              </w:rPr>
+              <w:fldChar w:fldCharType="end"/>
+            </w:r>
+          </w:hyperlink>
+        </w:p>
+        <w:p>
+          <w:pPr>
+            <w:pStyle w:val="TM2"/>
+            <w:tabs>
+              <w:tab w:val="right" w:leader="dot" w:pos="9062"/>
+            </w:tabs>
+            <w:rPr>
+              <w:b w:val="0"/>
+              <w:bCs w:val="0"/>
+              <w:noProof/>
+              <w:kern w:val="2"/>
+              <w:sz w:val="24"/>
+              <w:szCs w:val="24"/>
+              <w:lang w:eastAsia="fr-FR"/>
+              <w14:ligatures w14:val="standardContextual"/>
+            </w:rPr>
+          </w:pPr>
+          <w:hyperlink w:anchor="_Toc213237434" w:history="1">
+            <w:r>
+              <w:rPr>
+                <w:rStyle w:val="Lienhypertexte"/>
+                <w:noProof/>
+              </w:rPr>
+              <w:t>Purchase Orders and identification of flagship products</w:t>
+            </w:r>
+            <w:r>
+              <w:rPr>
+                <w:noProof/>
+                <w:webHidden/>
+              </w:rPr>
+              <w:tab/>
+            </w:r>
+            <w:r>
+              <w:rPr>
+                <w:noProof/>
+                <w:webHidden/>
+              </w:rPr>
+              <w:fldChar w:fldCharType="begin"/>
+            </w:r>
+            <w:r>
+              <w:rPr>
+                <w:noProof/>
+                <w:webHidden/>
+              </w:rPr>
+              <w:instrText xml:space="preserve"> PAGEREF _Toc213237434 \h </w:instrText>
+            </w:r>
+            <w:r>
+              <w:rPr>
+                <w:noProof/>
+                <w:webHidden/>
+              </w:rPr>
+            </w:r>
+            <w:r>
+              <w:rPr>
+                <w:noProof/>
+                <w:webHidden/>
+              </w:rPr>
+              <w:fldChar w:fldCharType="separate"/>
+            </w:r>
+            <w:r>
+              <w:rPr>
+                <w:noProof/>
+                <w:webHidden/>
+              </w:rPr>
+              <w:t>4</w:t>
+            </w:r>
+            <w:r>
+              <w:rPr>
+                <w:noProof/>
+                <w:webHidden/>
+              </w:rPr>
+              <w:fldChar w:fldCharType="end"/>
+            </w:r>
+          </w:hyperlink>
+        </w:p>
+        <w:p>
+          <w:pPr>
+            <w:pStyle w:val="TM2"/>
+            <w:tabs>
+              <w:tab w:val="right" w:leader="dot" w:pos="9062"/>
+            </w:tabs>
+            <w:rPr>
+              <w:b w:val="0"/>
+              <w:bCs w:val="0"/>
+              <w:noProof/>
+              <w:kern w:val="2"/>
+              <w:sz w:val="24"/>
+              <w:szCs w:val="24"/>
+              <w:lang w:eastAsia="fr-FR"/>
+              <w14:ligatures w14:val="standardContextual"/>
+            </w:rPr>
+          </w:pPr>
+          <w:hyperlink w:anchor="_Toc213237435" w:history="1">
+            <w:r>
+              <w:rPr>
+                <w:rStyle w:val="Lienhypertexte"/>
+                <w:noProof/>
+                <w:lang w:val="en-US"/>
+              </w:rPr>
+              <w:t>Minimalist Dashboard</w:t>
+            </w:r>
+            <w:r>
+              <w:rPr>
+                <w:noProof/>
+                <w:webHidden/>
+              </w:rPr>
+              <w:tab/>
+            </w:r>
+            <w:r>
+              <w:rPr>
+                <w:noProof/>
+                <w:webHidden/>
+              </w:rPr>
+              <w:fldChar w:fldCharType="begin"/>
+            </w:r>
+            <w:r>
+              <w:rPr>
+                <w:noProof/>
+                <w:webHidden/>
+              </w:rPr>
+              <w:instrText xml:space="preserve"> PAGEREF _Toc213237435 \h </w:instrText>
+            </w:r>
+            <w:r>
+              <w:rPr>
+                <w:noProof/>
+                <w:webHidden/>
+              </w:rPr>
+            </w:r>
+            <w:r>
+              <w:rPr>
+                <w:noProof/>
+                <w:webHidden/>
+              </w:rPr>
+              <w:fldChar w:fldCharType="separate"/>
+            </w:r>
+            <w:r>
+              <w:rPr>
+                <w:noProof/>
+                <w:webHidden/>
+              </w:rPr>
+              <w:t>4</w:t>
             </w:r>
             <w:r>
               <w:rPr>
@@ -999,7 +1209,7 @@
               <w14:ligatures w14:val="standardContextual"/>
             </w:rPr>
           </w:pPr>
-          <w:hyperlink w:anchor="_Toc212795404" w:history="1">
+          <w:hyperlink w:anchor="_Toc213237436" w:history="1">
             <w:r>
               <w:rPr>
                 <w:rStyle w:val="Lienhypertexte"/>
@@ -1027,7 +1237,7 @@
                 <w:noProof/>
                 <w:webHidden/>
               </w:rPr>
-              <w:instrText xml:space="preserve"> PAGEREF _Toc212795404 \h </w:instrText>
+              <w:instrText xml:space="preserve"> PAGEREF _Toc213237436 \h </w:instrText>
             </w:r>
             <w:r>
               <w:rPr>
@@ -1047,7 +1257,7 @@
                 <w:noProof/>
                 <w:webHidden/>
               </w:rPr>
-              <w:t>7</w:t>
+              <w:t>4</w:t>
             </w:r>
             <w:r>
               <w:rPr>
@@ -1093,7 +1303,7 @@
           <w:lang w:val="en-GB"/>
         </w:rPr>
       </w:pPr>
-      <w:bookmarkStart w:id="0" w:name="_Toc212795394"/>
+      <w:bookmarkStart w:id="0" w:name="_Toc213237423"/>
       <w:r>
         <w:rPr>
           <w:lang w:val="en-GB"/>
@@ -1110,7 +1320,7 @@
           <w:lang w:val="en-GB"/>
         </w:rPr>
       </w:pPr>
-      <w:bookmarkStart w:id="1" w:name="_Toc212795395"/>
+      <w:bookmarkStart w:id="1" w:name="_Toc213237424"/>
       <w:r>
         <w:rPr>
           <w:lang w:val="en-GB"/>
@@ -1125,26 +1335,11 @@
           <w:lang w:val="en-GB"/>
         </w:rPr>
       </w:pPr>
-      <w:bookmarkStart w:id="2" w:name="_Toc212795396"/>
       <w:r>
         <w:rPr>
           <w:lang w:val="en-GB"/>
         </w:rPr>
-        <w:t xml:space="preserve">We have established a solid technical foundation that enables efficient development in this second sprint. With MongoDB collections structured, CRUD operations implemented via </w:t>
-      </w:r>
-      <w:proofErr w:type="spellStart"/>
-      <w:r>
-        <w:rPr>
-          <w:lang w:val="en-GB"/>
-        </w:rPr>
-        <w:t>FastAPI</w:t>
-      </w:r>
-      <w:proofErr w:type="spellEnd"/>
-      <w:r>
-        <w:rPr>
-          <w:lang w:val="en-GB"/>
-        </w:rPr>
-        <w:t>, and frontend development already in progress, our next step is to integrate an Agentic AI model into the system through an MCP (Model Control Protocol) server.</w:t>
+        <w:t>We have established a solid technical foundation that enables efficient development in this second sprint. With MongoDB collections structured, CRUD operations implemented via FastAPI, and frontend development already in progress, our next step is to integrate an Agentic AI model into the system through an MCP (Model Control Protocol) server.</w:t>
       </w:r>
     </w:p>
     <w:p>
@@ -1176,6 +1371,7 @@
       <w:pPr>
         <w:pStyle w:val="Titre2"/>
       </w:pPr>
+      <w:bookmarkStart w:id="2" w:name="_Toc213237425"/>
       <w:r>
         <w:t>Objective</w:t>
       </w:r>
@@ -1183,85 +1379,8 @@
     </w:p>
     <w:p>
       <w:r>
-        <w:t xml:space="preserve">The main objective of </w:t>
-      </w:r>
-      <w:proofErr w:type="spellStart"/>
-      <w:r>
-        <w:t>this</w:t>
-      </w:r>
-      <w:proofErr w:type="spellEnd"/>
-      <w:r>
-        <w:t xml:space="preserve"> sprint </w:t>
-      </w:r>
-      <w:proofErr w:type="spellStart"/>
-      <w:r>
-        <w:t>is</w:t>
-      </w:r>
-      <w:proofErr w:type="spellEnd"/>
-      <w:r>
-        <w:t xml:space="preserve"> to </w:t>
-      </w:r>
-      <w:proofErr w:type="spellStart"/>
-      <w:r>
-        <w:t>integrate</w:t>
-      </w:r>
-      <w:proofErr w:type="spellEnd"/>
-      <w:r>
-        <w:t xml:space="preserve"> AI-</w:t>
-      </w:r>
-      <w:proofErr w:type="spellStart"/>
-      <w:r>
-        <w:t>driven</w:t>
-      </w:r>
-      <w:proofErr w:type="spellEnd"/>
-      <w:r>
-        <w:t xml:space="preserve"> automation </w:t>
-      </w:r>
-      <w:proofErr w:type="spellStart"/>
-      <w:r>
-        <w:t>into</w:t>
-      </w:r>
-      <w:proofErr w:type="spellEnd"/>
-      <w:r>
-        <w:t xml:space="preserve"> the </w:t>
-      </w:r>
-      <w:proofErr w:type="spellStart"/>
-      <w:r>
-        <w:t>retail</w:t>
-      </w:r>
-      <w:proofErr w:type="spellEnd"/>
-      <w:r>
-        <w:t xml:space="preserve"> </w:t>
-      </w:r>
-      <w:proofErr w:type="spellStart"/>
-      <w:r>
-        <w:t>inventory</w:t>
-      </w:r>
-      <w:proofErr w:type="spellEnd"/>
-      <w:r>
-        <w:t xml:space="preserve"> management system. </w:t>
-      </w:r>
-      <w:proofErr w:type="spellStart"/>
-      <w:r>
-        <w:t>Specifically</w:t>
-      </w:r>
-      <w:proofErr w:type="spellEnd"/>
-      <w:r>
-        <w:t xml:space="preserve">, the goal </w:t>
-      </w:r>
-      <w:proofErr w:type="spellStart"/>
-      <w:r>
-        <w:t>is</w:t>
-      </w:r>
-      <w:proofErr w:type="spellEnd"/>
-      <w:r>
-        <w:t xml:space="preserve"> </w:t>
-      </w:r>
-      <w:proofErr w:type="gramStart"/>
-      <w:r>
-        <w:t>to:</w:t>
-      </w:r>
-      <w:proofErr w:type="gramEnd"/>
+        <w:t>The main objective of this sprint is to integrate AI-driven automation into the retail inventory management system. Specifically, the goal is to:</w:t>
+      </w:r>
     </w:p>
     <w:p>
       <w:pPr>
@@ -1272,39 +1391,10 @@
         </w:numPr>
       </w:pPr>
       <w:r>
-        <w:t xml:space="preserve">Enable the AI agent to </w:t>
-      </w:r>
-      <w:proofErr w:type="spellStart"/>
-      <w:r>
-        <w:t>analyze</w:t>
-      </w:r>
-      <w:proofErr w:type="spellEnd"/>
-      <w:r>
-        <w:t xml:space="preserve"> sales and stock data to </w:t>
-      </w:r>
-      <w:proofErr w:type="spellStart"/>
-      <w:r>
-        <w:t>identify</w:t>
-      </w:r>
-      <w:proofErr w:type="spellEnd"/>
-      <w:r>
-        <w:t xml:space="preserve"> at-</w:t>
-      </w:r>
-      <w:proofErr w:type="spellStart"/>
-      <w:r>
-        <w:t>risk</w:t>
-      </w:r>
-      <w:proofErr w:type="spellEnd"/>
-      <w:r>
-        <w:t xml:space="preserve"> </w:t>
-      </w:r>
-      <w:proofErr w:type="spellStart"/>
-      <w:r>
-        <w:t>SKUs</w:t>
-      </w:r>
-      <w:proofErr w:type="spellEnd"/>
-      <w:r>
-        <w:t>,</w:t>
+        <w:t>Enable the AI agent to analyze sales and stock data to identify at-risk SKUs</w:t>
+      </w:r>
+      <w:r>
+        <w:t>.</w:t>
       </w:r>
     </w:p>
     <w:p>
@@ -1315,45 +1405,11 @@
           <w:numId w:val="7"/>
         </w:numPr>
       </w:pPr>
-      <w:proofErr w:type="spellStart"/>
-      <w:r>
-        <w:t>Automatically</w:t>
-      </w:r>
-      <w:proofErr w:type="spellEnd"/>
-      <w:r>
-        <w:t xml:space="preserve"> </w:t>
-      </w:r>
-      <w:proofErr w:type="spellStart"/>
-      <w:r>
-        <w:t>generate</w:t>
-      </w:r>
-      <w:proofErr w:type="spellEnd"/>
-      <w:r>
-        <w:t xml:space="preserve"> </w:t>
-      </w:r>
-      <w:proofErr w:type="spellStart"/>
-      <w:r>
-        <w:t>purchase</w:t>
-      </w:r>
-      <w:proofErr w:type="spellEnd"/>
-      <w:r>
-        <w:t xml:space="preserve"> </w:t>
-      </w:r>
-      <w:proofErr w:type="spellStart"/>
-      <w:r>
-        <w:t>orders</w:t>
-      </w:r>
-      <w:proofErr w:type="spellEnd"/>
-      <w:r>
-        <w:t xml:space="preserve"> </w:t>
-      </w:r>
-      <w:proofErr w:type="spellStart"/>
-      <w:r>
-        <w:t>through</w:t>
-      </w:r>
-      <w:proofErr w:type="spellEnd"/>
-      <w:r>
-        <w:t xml:space="preserve"> the backend MCP layer,</w:t>
+      <w:r>
+        <w:t>Automatically generate purchase orders through the backend MCP layer</w:t>
+      </w:r>
+      <w:r>
+        <w:t>.</w:t>
       </w:r>
     </w:p>
     <w:p>
@@ -1364,189 +1420,150 @@
           <w:numId w:val="7"/>
         </w:numPr>
       </w:pPr>
-      <w:proofErr w:type="spellStart"/>
-      <w:r>
-        <w:t>Ensure</w:t>
-      </w:r>
-      <w:proofErr w:type="spellEnd"/>
-      <w:r>
-        <w:t xml:space="preserve"> real-time </w:t>
-      </w:r>
-      <w:proofErr w:type="spellStart"/>
-      <w:r>
-        <w:t>synchronization</w:t>
-      </w:r>
-      <w:proofErr w:type="spellEnd"/>
+      <w:r>
+        <w:t>Deliver a functional dashboard that provides visibility into stock levels, purchase orders</w:t>
+      </w:r>
       <w:r>
         <w:t xml:space="preserve"> </w:t>
       </w:r>
-      <w:proofErr w:type="spellStart"/>
-      <w:r>
-        <w:t>between</w:t>
-      </w:r>
-      <w:proofErr w:type="spellEnd"/>
-      <w:r>
-        <w:t xml:space="preserve"> the </w:t>
-      </w:r>
-      <w:proofErr w:type="spellStart"/>
-      <w:r>
-        <w:t>database</w:t>
-      </w:r>
-      <w:proofErr w:type="spellEnd"/>
-      <w:r>
-        <w:t xml:space="preserve"> and the e-commerce interface, and</w:t>
+      <w:r>
+        <w:t>and key performance metrics.</w:t>
       </w:r>
     </w:p>
     <w:p>
       <w:pPr>
-        <w:pStyle w:val="Paragraphedeliste"/>
-        <w:numPr>
-          <w:ilvl w:val="0"/>
-          <w:numId w:val="7"/>
-        </w:numPr>
-      </w:pPr>
-      <w:proofErr w:type="spellStart"/>
-      <w:r>
-        <w:t>Deliver</w:t>
-      </w:r>
-      <w:proofErr w:type="spellEnd"/>
-      <w:r>
-        <w:t xml:space="preserve"> a </w:t>
-      </w:r>
-      <w:proofErr w:type="spellStart"/>
-      <w:r>
-        <w:t>functional</w:t>
-      </w:r>
-      <w:proofErr w:type="spellEnd"/>
-      <w:r>
-        <w:t xml:space="preserve"> </w:t>
-      </w:r>
-      <w:proofErr w:type="spellStart"/>
-      <w:r>
-        <w:t>dashboard</w:t>
-      </w:r>
-      <w:proofErr w:type="spellEnd"/>
-      <w:r>
-        <w:t xml:space="preserve"> </w:t>
-      </w:r>
-      <w:proofErr w:type="spellStart"/>
-      <w:r>
-        <w:t>that</w:t>
-      </w:r>
-      <w:proofErr w:type="spellEnd"/>
-      <w:r>
-        <w:t xml:space="preserve"> </w:t>
-      </w:r>
-      <w:proofErr w:type="spellStart"/>
-      <w:r>
-        <w:t>provides</w:t>
-      </w:r>
-      <w:proofErr w:type="spellEnd"/>
-      <w:r>
-        <w:t xml:space="preserve"> </w:t>
-      </w:r>
-      <w:proofErr w:type="spellStart"/>
-      <w:r>
-        <w:t>visibility</w:t>
-      </w:r>
-      <w:proofErr w:type="spellEnd"/>
-      <w:r>
-        <w:t xml:space="preserve"> </w:t>
-      </w:r>
-      <w:proofErr w:type="spellStart"/>
-      <w:r>
-        <w:t>into</w:t>
-      </w:r>
-      <w:proofErr w:type="spellEnd"/>
-      <w:r>
-        <w:t xml:space="preserve"> stock </w:t>
-      </w:r>
-      <w:proofErr w:type="spellStart"/>
-      <w:r>
-        <w:t>levels</w:t>
-      </w:r>
-      <w:proofErr w:type="spellEnd"/>
-      <w:r>
-        <w:t xml:space="preserve">, </w:t>
-      </w:r>
-      <w:proofErr w:type="spellStart"/>
-      <w:r>
-        <w:t>purchase</w:t>
-      </w:r>
-      <w:proofErr w:type="spellEnd"/>
-      <w:r>
-        <w:t xml:space="preserve"> </w:t>
-      </w:r>
-      <w:proofErr w:type="spellStart"/>
-      <w:r>
-        <w:t>orders</w:t>
-      </w:r>
-      <w:proofErr w:type="spellEnd"/>
-      <w:r>
-        <w:t xml:space="preserve">, and key performance </w:t>
-      </w:r>
-      <w:proofErr w:type="spellStart"/>
-      <w:r>
-        <w:t>metrics</w:t>
-      </w:r>
-      <w:proofErr w:type="spellEnd"/>
-      <w:r>
-        <w:t xml:space="preserve"> (KPIs).</w:t>
-      </w:r>
+        <w:pStyle w:val="Titre1"/>
+      </w:pPr>
+      <w:bookmarkStart w:id="3" w:name="_Toc213237426"/>
+      <w:r>
+        <w:t>Project Overview</w:t>
+      </w:r>
+      <w:bookmarkEnd w:id="3"/>
     </w:p>
     <w:p>
       <w:pPr>
-        <w:pStyle w:val="Titre1"/>
-      </w:pPr>
-      <w:bookmarkStart w:id="3" w:name="_Toc212795397"/>
-      <w:r>
-        <w:t xml:space="preserve">Project </w:t>
-      </w:r>
-      <w:proofErr w:type="spellStart"/>
-      <w:r>
-        <w:t>Overview</w:t>
-      </w:r>
-      <w:bookmarkEnd w:id="3"/>
-      <w:proofErr w:type="spellEnd"/>
+        <w:rPr>
+          <w:lang w:val="en-GB"/>
+        </w:rPr>
+      </w:pPr>
+      <w:r>
+        <w:rPr>
+          <w:lang w:val="en-GB"/>
+        </w:rPr>
+        <w:t>This project is managed using the agile scrum methodology.</w:t>
+      </w:r>
+      <w:r>
+        <w:rPr>
+          <w:lang w:val="en-US"/>
+        </w:rPr>
+        <w:t xml:space="preserve"> </w:t>
+      </w:r>
+      <w:r>
+        <w:rPr>
+          <w:lang w:val="en-GB"/>
+        </w:rPr>
+        <w:t>The project being tracked by Jira, here are the different tickets we made for this sprint, which duration goes from 03/11/2025 to 0</w:t>
+      </w:r>
+      <w:r>
+        <w:rPr>
+          <w:lang w:val="en-GB"/>
+        </w:rPr>
+        <w:t>7</w:t>
+      </w:r>
+      <w:r>
+        <w:rPr>
+          <w:lang w:val="en-GB"/>
+        </w:rPr>
+        <w:t>/11/2025</w:t>
+      </w:r>
+      <w:r>
+        <w:rPr>
+          <w:lang w:val="en-GB"/>
+        </w:rPr>
+        <w:t xml:space="preserve"> :</w:t>
+      </w:r>
     </w:p>
     <w:p>
       <w:pPr>
+        <w:spacing w:after="160" w:line="259" w:lineRule="auto"/>
         <w:rPr>
           <w:lang w:val="en-GB"/>
         </w:rPr>
       </w:pPr>
       <w:r>
         <w:rPr>
+          <w:noProof/>
           <w:lang w:val="en-GB"/>
         </w:rPr>
-        <w:t>This project is managed using the agile scrum methodology.</w:t>
-      </w:r>
-      <w:r>
-        <w:rPr>
-          <w:lang w:val="en-US"/>
-        </w:rPr>
-        <w:t xml:space="preserve"> </w:t>
+        <w:drawing>
+          <wp:anchor distT="0" distB="0" distL="114300" distR="114300" simplePos="0" relativeHeight="251658240" behindDoc="0" locked="0" layoutInCell="1" allowOverlap="1" wp14:anchorId="7F760C60" wp14:editId="15349177">
+            <wp:simplePos x="0" y="0"/>
+            <wp:positionH relativeFrom="margin">
+              <wp:align>center</wp:align>
+            </wp:positionH>
+            <wp:positionV relativeFrom="paragraph">
+              <wp:posOffset>168275</wp:posOffset>
+            </wp:positionV>
+            <wp:extent cx="5476875" cy="3349494"/>
+            <wp:effectExtent l="0" t="0" r="0" b="3810"/>
+            <wp:wrapNone/>
+            <wp:docPr id="1495928102" name="Image 1"/>
+            <wp:cNvGraphicFramePr>
+              <a:graphicFrameLocks xmlns:a="http://schemas.openxmlformats.org/drawingml/2006/main" noChangeAspect="1"/>
+            </wp:cNvGraphicFramePr>
+            <a:graphic xmlns:a="http://schemas.openxmlformats.org/drawingml/2006/main">
+              <a:graphicData uri="http://schemas.openxmlformats.org/drawingml/2006/picture">
+                <pic:pic xmlns:pic="http://schemas.openxmlformats.org/drawingml/2006/picture">
+                  <pic:nvPicPr>
+                    <pic:cNvPr id="0" name="Picture 1"/>
+                    <pic:cNvPicPr>
+                      <a:picLocks noChangeAspect="1" noChangeArrowheads="1"/>
+                    </pic:cNvPicPr>
+                  </pic:nvPicPr>
+                  <pic:blipFill>
+                    <a:blip r:embed="rId5">
+                      <a:extLst>
+                        <a:ext uri="{28A0092B-C50C-407E-A947-70E740481C1C}">
+                          <a14:useLocalDpi xmlns:a14="http://schemas.microsoft.com/office/drawing/2010/main" val="0"/>
+                        </a:ext>
+                      </a:extLst>
+                    </a:blip>
+                    <a:srcRect/>
+                    <a:stretch>
+                      <a:fillRect/>
+                    </a:stretch>
+                  </pic:blipFill>
+                  <pic:spPr bwMode="auto">
+                    <a:xfrm>
+                      <a:off x="0" y="0"/>
+                      <a:ext cx="5476875" cy="3349494"/>
+                    </a:xfrm>
+                    <a:prstGeom prst="rect">
+                      <a:avLst/>
+                    </a:prstGeom>
+                    <a:noFill/>
+                    <a:ln>
+                      <a:noFill/>
+                    </a:ln>
+                  </pic:spPr>
+                </pic:pic>
+              </a:graphicData>
+            </a:graphic>
+            <wp14:sizeRelH relativeFrom="margin">
+              <wp14:pctWidth>0</wp14:pctWidth>
+            </wp14:sizeRelH>
+            <wp14:sizeRelV relativeFrom="margin">
+              <wp14:pctHeight>0</wp14:pctHeight>
+            </wp14:sizeRelV>
+          </wp:anchor>
+        </w:drawing>
       </w:r>
       <w:r>
         <w:rPr>
           <w:lang w:val="en-GB"/>
         </w:rPr>
-        <w:t>The project being tracked by Jira, here are the different tickets we made for this sprint, which duration goes from 03/11/2025 to 06/11/</w:t>
-      </w:r>
-      <w:proofErr w:type="gramStart"/>
-      <w:r>
-        <w:rPr>
-          <w:lang w:val="en-GB"/>
-        </w:rPr>
-        <w:t>2025</w:t>
-      </w:r>
-      <w:r>
-        <w:rPr>
-          <w:lang w:val="en-GB"/>
-        </w:rPr>
-        <w:t xml:space="preserve"> :</w:t>
-      </w:r>
-      <w:proofErr w:type="gramEnd"/>
+        <w:br w:type="page"/>
+      </w:r>
     </w:p>
     <w:p>
       <w:pPr>
@@ -1555,12 +1572,15 @@
           <w:lang w:val="en-GB"/>
         </w:rPr>
       </w:pPr>
+      <w:bookmarkStart w:id="4" w:name="_Toc213237427"/>
       <w:r>
         <w:rPr>
           <w:lang w:val="en-GB"/>
         </w:rPr>
+        <w:lastRenderedPageBreak/>
         <w:t>Distributing tasks</w:t>
       </w:r>
+      <w:bookmarkEnd w:id="4"/>
     </w:p>
     <w:p>
       <w:pPr>
@@ -1572,50 +1592,220 @@
         <w:rPr>
           <w:lang w:val="en-US"/>
         </w:rPr>
-        <w:t xml:space="preserve">One of the challenges of the last sprint concerned the distribution of the different tasks, we got confronted with problem with parallelization, meaning that someone had to wait for the implementation of another person to start its work. To counter this problem, we </w:t>
-      </w:r>
-      <w:proofErr w:type="spellStart"/>
-      <w:r>
-        <w:rPr>
-          <w:lang w:val="en-US"/>
-        </w:rPr>
-        <w:t>splitted</w:t>
-      </w:r>
-      <w:proofErr w:type="spellEnd"/>
-      <w:r>
-        <w:rPr>
-          <w:lang w:val="en-US"/>
-        </w:rPr>
-        <w:t xml:space="preserve"> the tickets properly, and gave each person a series of tasks that follow one another.</w:t>
+        <w:t>One of the challenges of the last sprint concerned the distribution of the different tasks, we got confronted with problem with parallelization, meaning that someone had to wait for the implementation of another person to start its work. To counter this problem, we splitted the tickets properly, and gave each person a series of tasks that follow one another.</w:t>
+      </w:r>
+    </w:p>
+    <w:p>
+      <w:pPr>
+        <w:pStyle w:val="Titre2"/>
+      </w:pPr>
+      <w:bookmarkStart w:id="5" w:name="_Toc213237428"/>
+      <w:r>
+        <w:t xml:space="preserve">Story </w:t>
+      </w:r>
+      <w:r>
+        <w:t>P</w:t>
+      </w:r>
+      <w:r>
+        <w:t xml:space="preserve">oint </w:t>
+      </w:r>
+      <w:r>
+        <w:t>Estimation</w:t>
+      </w:r>
+      <w:bookmarkEnd w:id="5"/>
+    </w:p>
+    <w:p>
+      <w:r>
+        <w:t>Another important improvement we introduced in our agile methodology was the use of story point estimation for each task. This approach provides a clearer visualization of the effort, complexity, and relative importance of the different tasks within the sprint. These estimations enhance our project management by helping us better plan workload distribution</w:t>
+      </w:r>
+      <w:r>
+        <w:t xml:space="preserve">. </w:t>
+      </w:r>
+      <w:r>
+        <w:t>They also serve as a valuable reference when analyzing our burndown chart, allowing us to verify whether our progress has remained consistent throughout the week.</w:t>
+      </w:r>
+    </w:p>
+    <w:p>
+      <w:r>
+        <w:rPr>
+          <w:noProof/>
+        </w:rPr>
+        <w:drawing>
+          <wp:anchor distT="0" distB="0" distL="114300" distR="114300" simplePos="0" relativeHeight="251659264" behindDoc="0" locked="0" layoutInCell="1" allowOverlap="1" wp14:anchorId="2835EF2E" wp14:editId="6A742217">
+            <wp:simplePos x="0" y="0"/>
+            <wp:positionH relativeFrom="margin">
+              <wp:align>center</wp:align>
+            </wp:positionH>
+            <wp:positionV relativeFrom="paragraph">
+              <wp:posOffset>584835</wp:posOffset>
+            </wp:positionV>
+            <wp:extent cx="2122170" cy="2847975"/>
+            <wp:effectExtent l="0" t="0" r="0" b="9525"/>
+            <wp:wrapTopAndBottom/>
+            <wp:docPr id="164967525" name="Image 1"/>
+            <wp:cNvGraphicFramePr>
+              <a:graphicFrameLocks xmlns:a="http://schemas.openxmlformats.org/drawingml/2006/main" noChangeAspect="1"/>
+            </wp:cNvGraphicFramePr>
+            <a:graphic xmlns:a="http://schemas.openxmlformats.org/drawingml/2006/main">
+              <a:graphicData uri="http://schemas.openxmlformats.org/drawingml/2006/picture">
+                <pic:pic xmlns:pic="http://schemas.openxmlformats.org/drawingml/2006/picture">
+                  <pic:nvPicPr>
+                    <pic:cNvPr id="0" name="Picture 1"/>
+                    <pic:cNvPicPr>
+                      <a:picLocks noChangeAspect="1" noChangeArrowheads="1"/>
+                    </pic:cNvPicPr>
+                  </pic:nvPicPr>
+                  <pic:blipFill>
+                    <a:blip r:embed="rId6">
+                      <a:extLst>
+                        <a:ext uri="{28A0092B-C50C-407E-A947-70E740481C1C}">
+                          <a14:useLocalDpi xmlns:a14="http://schemas.microsoft.com/office/drawing/2010/main" val="0"/>
+                        </a:ext>
+                      </a:extLst>
+                    </a:blip>
+                    <a:srcRect/>
+                    <a:stretch>
+                      <a:fillRect/>
+                    </a:stretch>
+                  </pic:blipFill>
+                  <pic:spPr bwMode="auto">
+                    <a:xfrm>
+                      <a:off x="0" y="0"/>
+                      <a:ext cx="2122170" cy="2847975"/>
+                    </a:xfrm>
+                    <a:prstGeom prst="rect">
+                      <a:avLst/>
+                    </a:prstGeom>
+                    <a:noFill/>
+                    <a:ln>
+                      <a:noFill/>
+                    </a:ln>
+                  </pic:spPr>
+                </pic:pic>
+              </a:graphicData>
+            </a:graphic>
+            <wp14:sizeRelH relativeFrom="margin">
+              <wp14:pctWidth>0</wp14:pctWidth>
+            </wp14:sizeRelH>
+            <wp14:sizeRelV relativeFrom="margin">
+              <wp14:pctHeight>0</wp14:pctHeight>
+            </wp14:sizeRelV>
+          </wp:anchor>
+        </w:drawing>
+      </w:r>
+      <w:r>
+        <w:t>There are several methods for assigning story point estimates</w:t>
+      </w:r>
+      <w:r>
+        <w:t>,</w:t>
+      </w:r>
+      <w:r>
+        <w:t xml:space="preserve"> in our case, we decided to use a scale from 0 to 100</w:t>
+      </w:r>
+      <w:r>
+        <w:t>.</w:t>
       </w:r>
     </w:p>
     <w:p/>
     <w:p>
       <w:pPr>
-        <w:spacing w:after="160" w:line="259" w:lineRule="auto"/>
-        <w:rPr>
-          <w:rFonts w:asciiTheme="majorHAnsi" w:eastAsiaTheme="majorEastAsia" w:hAnsiTheme="majorHAnsi" w:cstheme="majorBidi"/>
-          <w:color w:val="2F5496" w:themeColor="accent1" w:themeShade="BF"/>
-          <w:sz w:val="40"/>
-          <w:szCs w:val="40"/>
-          <w:lang w:val="en-GB"/>
-        </w:rPr>
-      </w:pPr>
-      <w:bookmarkStart w:id="4" w:name="_Toc212795400"/>
-      <w:r>
-        <w:rPr>
-          <w:lang w:val="en-GB"/>
-        </w:rPr>
-        <w:br w:type="page"/>
-      </w:r>
+        <w:pStyle w:val="Titre2"/>
+        <w:rPr>
+          <w:lang w:val="en-US"/>
+        </w:rPr>
+      </w:pPr>
+      <w:bookmarkStart w:id="6" w:name="_Toc213237429"/>
+      <w:r>
+        <w:rPr>
+          <w:lang w:val="en-US"/>
+        </w:rPr>
+        <w:t>LLM and test script</w:t>
+      </w:r>
+      <w:bookmarkEnd w:id="6"/>
     </w:p>
     <w:p>
       <w:pPr>
+        <w:rPr>
+          <w:lang w:val="en-US"/>
+        </w:rPr>
+      </w:pPr>
+      <w:r>
+        <w:rPr>
+          <w:lang w:val="en-US"/>
+        </w:rPr>
+        <w:t>At the beginning of the project, we were provided with a series of files designed to verify the proper setup and functionality of our technical stack. For this second sprint, the most relevant file was test_llm.py, a Python script used to validate communication with the LLM (Large Language Model). Running this script allowed us to confirm that the model</w:t>
+      </w:r>
+      <w:r>
+        <w:rPr>
+          <w:lang w:val="en-US"/>
+        </w:rPr>
+        <w:t xml:space="preserve">, </w:t>
+      </w:r>
+      <w:r>
+        <w:rPr>
+          <w:lang w:val="en-US"/>
+        </w:rPr>
+        <w:t>Mistral, in our case</w:t>
+      </w:r>
+      <w:r>
+        <w:rPr>
+          <w:lang w:val="en-US"/>
+        </w:rPr>
+        <w:t xml:space="preserve">, </w:t>
+      </w:r>
+      <w:r>
+        <w:rPr>
+          <w:lang w:val="en-US"/>
+        </w:rPr>
+        <w:t>was correctly installed</w:t>
+      </w:r>
+      <w:r>
+        <w:rPr>
+          <w:lang w:val="en-US"/>
+        </w:rPr>
+        <w:t>.</w:t>
+      </w:r>
+    </w:p>
+    <w:p>
+      <w:pPr>
+        <w:rPr>
+          <w:lang w:val="en-GB"/>
+        </w:rPr>
+      </w:pPr>
+      <w:r>
+        <w:rPr>
+          <w:lang w:val="en-GB"/>
+        </w:rPr>
+        <w:t>Here is an example of the output returned by the test script, demonstrating that the connection with the model was successfully established and that it could generate coherent text responses:</w:t>
+      </w:r>
+    </w:p>
+    <w:p>
+      <w:pPr>
+        <w:rPr>
+          <w:lang w:val="en-GB"/>
+        </w:rPr>
+      </w:pPr>
+      <w:r>
+        <w:rPr>
+          <w:lang w:val="en-GB"/>
+        </w:rPr>
+        <w:t>[SCREEN DU RETOUR DE LA FONCTION DE TEST]</w:t>
+      </w:r>
+      <w:r>
+        <w:rPr>
+          <w:lang w:val="en-GB"/>
+        </w:rPr>
+        <w:br w:type="page"/>
+      </w:r>
+    </w:p>
+    <w:p>
+      <w:pPr>
         <w:pStyle w:val="Titre1"/>
         <w:rPr>
           <w:lang w:val="en-GB"/>
         </w:rPr>
       </w:pPr>
+      <w:bookmarkStart w:id="7" w:name="_Toc213237430"/>
       <w:r>
         <w:rPr>
           <w:lang w:val="en-GB"/>
@@ -1623,7 +1813,7 @@
         <w:lastRenderedPageBreak/>
         <w:t>Work completed</w:t>
       </w:r>
-      <w:bookmarkEnd w:id="4"/>
+      <w:bookmarkEnd w:id="7"/>
     </w:p>
     <w:p>
       <w:pPr>
@@ -1717,12 +1907,14 @@
           <w:lang w:val="en-US"/>
         </w:rPr>
       </w:pPr>
+      <w:bookmarkStart w:id="8" w:name="_Toc213237431"/>
       <w:r>
         <w:rPr>
           <w:lang w:val="en-US"/>
         </w:rPr>
         <w:t>Setting up the AI model</w:t>
       </w:r>
+      <w:bookmarkEnd w:id="8"/>
     </w:p>
     <w:p>
       <w:pPr>
@@ -1735,45 +1927,50 @@
       <w:pPr>
         <w:pStyle w:val="Titre2"/>
       </w:pPr>
-      <w:r>
-        <w:t xml:space="preserve">Backend </w:t>
-      </w:r>
-      <w:proofErr w:type="spellStart"/>
-      <w:r>
-        <w:t>Endpoints</w:t>
-      </w:r>
-      <w:proofErr w:type="spellEnd"/>
-      <w:r>
-        <w:t xml:space="preserve">, MCP Layer, and </w:t>
-      </w:r>
-      <w:proofErr w:type="spellStart"/>
-      <w:r>
-        <w:t>Purchase</w:t>
-      </w:r>
-      <w:proofErr w:type="spellEnd"/>
-      <w:r>
-        <w:t xml:space="preserve"> </w:t>
-      </w:r>
-      <w:proofErr w:type="spellStart"/>
-      <w:r>
-        <w:t>Orders</w:t>
-      </w:r>
-      <w:proofErr w:type="spellEnd"/>
+      <w:bookmarkStart w:id="9" w:name="_Toc213237432"/>
+      <w:r>
+        <w:t>Backend Endpoints</w:t>
+      </w:r>
+      <w:bookmarkEnd w:id="9"/>
     </w:p>
     <w:p/>
     <w:p>
       <w:pPr>
         <w:pStyle w:val="Titre2"/>
+      </w:pPr>
+      <w:bookmarkStart w:id="10" w:name="_Toc213237433"/>
+      <w:r>
+        <w:t>MCP Layer</w:t>
+      </w:r>
+      <w:bookmarkEnd w:id="10"/>
+    </w:p>
+    <w:p/>
+    <w:p>
+      <w:pPr>
+        <w:pStyle w:val="Titre2"/>
+      </w:pPr>
+      <w:bookmarkStart w:id="11" w:name="_Toc213237434"/>
+      <w:r>
+        <w:t>Purchase Orders and identification of flagship products</w:t>
+      </w:r>
+      <w:bookmarkEnd w:id="11"/>
+    </w:p>
+    <w:p/>
+    <w:p>
+      <w:pPr>
+        <w:pStyle w:val="Titre2"/>
         <w:rPr>
           <w:lang w:val="en-US"/>
         </w:rPr>
       </w:pPr>
+      <w:bookmarkStart w:id="12" w:name="_Toc213237435"/>
       <w:r>
         <w:rPr>
           <w:lang w:val="en-US"/>
         </w:rPr>
         <w:t>Minimalist Dashboard</w:t>
       </w:r>
+      <w:bookmarkEnd w:id="12"/>
     </w:p>
     <w:p>
       <w:pPr>
@@ -1789,14 +1986,14 @@
           <w:lang w:val="en-GB"/>
         </w:rPr>
       </w:pPr>
-      <w:bookmarkStart w:id="5" w:name="_Toc212795404"/>
+      <w:bookmarkStart w:id="13" w:name="_Toc213237436"/>
       <w:r>
         <w:rPr>
           <w:lang w:val="en-GB"/>
         </w:rPr>
         <w:t>Conclusion</w:t>
       </w:r>
-      <w:bookmarkEnd w:id="5"/>
+      <w:bookmarkEnd w:id="13"/>
     </w:p>
     <w:p>
       <w:pPr>
@@ -1818,87 +2015,7 @@
         </w:rPr>
       </w:pPr>
       <w:r>
-        <w:t xml:space="preserve">This </w:t>
-      </w:r>
-      <w:proofErr w:type="spellStart"/>
-      <w:r>
-        <w:t>integration</w:t>
-      </w:r>
-      <w:proofErr w:type="spellEnd"/>
-      <w:r>
-        <w:t xml:space="preserve"> </w:t>
-      </w:r>
-      <w:proofErr w:type="spellStart"/>
-      <w:r>
-        <w:t>marked</w:t>
-      </w:r>
-      <w:proofErr w:type="spellEnd"/>
-      <w:r>
-        <w:t xml:space="preserve"> a key </w:t>
-      </w:r>
-      <w:proofErr w:type="spellStart"/>
-      <w:r>
-        <w:t>step</w:t>
-      </w:r>
-      <w:proofErr w:type="spellEnd"/>
-      <w:r>
-        <w:t xml:space="preserve"> </w:t>
-      </w:r>
-      <w:proofErr w:type="spellStart"/>
-      <w:r>
-        <w:t>toward</w:t>
-      </w:r>
-      <w:proofErr w:type="spellEnd"/>
-      <w:r>
-        <w:t xml:space="preserve"> </w:t>
-      </w:r>
-      <w:proofErr w:type="spellStart"/>
-      <w:r>
-        <w:t>achieving</w:t>
-      </w:r>
-      <w:proofErr w:type="spellEnd"/>
-      <w:r>
-        <w:t xml:space="preserve"> a </w:t>
-      </w:r>
-      <w:proofErr w:type="spellStart"/>
-      <w:r>
-        <w:t>fully</w:t>
-      </w:r>
-      <w:proofErr w:type="spellEnd"/>
-      <w:r>
-        <w:t xml:space="preserve"> </w:t>
-      </w:r>
-      <w:proofErr w:type="spellStart"/>
-      <w:r>
-        <w:t>automated</w:t>
-      </w:r>
-      <w:proofErr w:type="spellEnd"/>
-      <w:r>
-        <w:t xml:space="preserve"> and data-</w:t>
-      </w:r>
-      <w:proofErr w:type="spellStart"/>
-      <w:r>
-        <w:t>driven</w:t>
-      </w:r>
-      <w:proofErr w:type="spellEnd"/>
-      <w:r>
-        <w:t xml:space="preserve"> </w:t>
-      </w:r>
-      <w:proofErr w:type="spellStart"/>
-      <w:r>
-        <w:t>retail</w:t>
-      </w:r>
-      <w:proofErr w:type="spellEnd"/>
-      <w:r>
-        <w:t xml:space="preserve"> </w:t>
-      </w:r>
-      <w:proofErr w:type="spellStart"/>
-      <w:r>
-        <w:t>inventory</w:t>
-      </w:r>
-      <w:proofErr w:type="spellEnd"/>
-      <w:r>
-        <w:t xml:space="preserve"> management solution.</w:t>
+        <w:t>This integration marked a key step toward achieving a fully automated and data-driven retail inventory management solution.</w:t>
       </w:r>
     </w:p>
     <w:p>
@@ -3264,6 +3381,7 @@
   <w:style w:type="character" w:default="1" w:styleId="Policepardfaut">
     <w:name w:val="Default Paragraph Font"/>
     <w:uiPriority w:val="1"/>
+    <w:semiHidden/>
     <w:unhideWhenUsed/>
   </w:style>
   <w:style w:type="table" w:default="1" w:styleId="TableauNormal">
@@ -3657,6 +3775,38 @@
       <w14:ligatures w14:val="none"/>
     </w:rPr>
   </w:style>
+  <w:style w:type="paragraph" w:styleId="PrformatHTML">
+    <w:name w:val="HTML Preformatted"/>
+    <w:basedOn w:val="Normal"/>
+    <w:link w:val="PrformatHTMLCar"/>
+    <w:uiPriority w:val="99"/>
+    <w:semiHidden/>
+    <w:unhideWhenUsed/>
+    <w:rsid w:val="00A157FE"/>
+    <w:pPr>
+      <w:spacing w:after="0" w:line="240" w:lineRule="auto"/>
+    </w:pPr>
+    <w:rPr>
+      <w:rFonts w:ascii="Consolas" w:hAnsi="Consolas"/>
+      <w:sz w:val="20"/>
+      <w:szCs w:val="20"/>
+    </w:rPr>
+  </w:style>
+  <w:style w:type="character" w:customStyle="1" w:styleId="PrformatHTMLCar">
+    <w:name w:val="Préformaté HTML Car"/>
+    <w:basedOn w:val="Policepardfaut"/>
+    <w:link w:val="PrformatHTML"/>
+    <w:uiPriority w:val="99"/>
+    <w:semiHidden/>
+    <w:rsid w:val="00A157FE"/>
+    <w:rPr>
+      <w:rFonts w:ascii="Consolas" w:eastAsiaTheme="minorEastAsia" w:hAnsi="Consolas"/>
+      <w:kern w:val="0"/>
+      <w:sz w:val="20"/>
+      <w:szCs w:val="20"/>
+      <w14:ligatures w14:val="none"/>
+    </w:rPr>
+  </w:style>
 </w:styles>
 </file>
 

</xml_diff>

<commit_message>
feat(report, presentation): init slideshow, new elements for report
</commit_message>
<xml_diff>
--- a/Documents/Report_Week_2.docx
+++ b/Documents/Report_Week_2.docx
@@ -60,69 +60,82 @@
         </w:rPr>
         <w:t xml:space="preserve"> </w:t>
       </w:r>
+      <w:proofErr w:type="spellStart"/>
       <w:r>
         <w:rPr>
           <w:sz w:val="20"/>
           <w:szCs w:val="20"/>
         </w:rPr>
-        <w:t>Chapoullie-Pino</w:t>
-      </w:r>
+        <w:t>Chapoullie</w:t>
+      </w:r>
+      <w:proofErr w:type="spellEnd"/>
       <w:r>
         <w:rPr>
           <w:sz w:val="20"/>
           <w:szCs w:val="20"/>
         </w:rPr>
-        <w:t xml:space="preserve"> – </w:t>
+        <w:t>-Pino</w:t>
       </w:r>
       <w:r>
         <w:rPr>
           <w:sz w:val="20"/>
           <w:szCs w:val="20"/>
         </w:rPr>
-        <w:t>Luc</w:t>
+        <w:t xml:space="preserve"> – </w:t>
       </w:r>
       <w:r>
         <w:rPr>
           <w:sz w:val="20"/>
           <w:szCs w:val="20"/>
         </w:rPr>
-        <w:t xml:space="preserve"> </w:t>
+        <w:t>Luc</w:t>
       </w:r>
       <w:r>
         <w:rPr>
           <w:sz w:val="20"/>
           <w:szCs w:val="20"/>
         </w:rPr>
-        <w:t>Lacotte</w:t>
-      </w:r>
+        <w:t xml:space="preserve"> </w:t>
+      </w:r>
+      <w:proofErr w:type="spellStart"/>
       <w:r>
         <w:rPr>
           <w:sz w:val="20"/>
           <w:szCs w:val="20"/>
         </w:rPr>
-        <w:t xml:space="preserve"> – </w:t>
-      </w:r>
+        <w:t>Lacotte</w:t>
+      </w:r>
+      <w:proofErr w:type="spellEnd"/>
       <w:r>
         <w:rPr>
           <w:sz w:val="20"/>
           <w:szCs w:val="20"/>
         </w:rPr>
-        <w:t>Floris</w:t>
+        <w:t xml:space="preserve"> – </w:t>
       </w:r>
       <w:r>
         <w:rPr>
           <w:sz w:val="20"/>
           <w:szCs w:val="20"/>
         </w:rPr>
-        <w:t xml:space="preserve"> </w:t>
+        <w:t>Floris</w:t>
       </w:r>
       <w:r>
         <w:rPr>
           <w:sz w:val="20"/>
           <w:szCs w:val="20"/>
         </w:rPr>
+        <w:t xml:space="preserve"> </w:t>
+      </w:r>
+      <w:proofErr w:type="spellStart"/>
+      <w:r>
+        <w:rPr>
+          <w:sz w:val="20"/>
+          <w:szCs w:val="20"/>
+        </w:rPr>
         <w:t>Rimbeau</w:t>
       </w:r>
+      <w:proofErr w:type="spellEnd"/>
     </w:p>
     <w:sdt>
       <w:sdtPr>
@@ -189,9 +202,11 @@
           <w:pPr>
             <w:pStyle w:val="En-ttedetabledesmatires"/>
           </w:pPr>
+          <w:proofErr w:type="spellStart"/>
           <w:r>
             <w:t>Summary</w:t>
           </w:r>
+          <w:proofErr w:type="spellEnd"/>
         </w:p>
         <w:p>
           <w:pPr>
@@ -1339,7 +1354,21 @@
         <w:rPr>
           <w:lang w:val="en-GB"/>
         </w:rPr>
-        <w:t>We have established a solid technical foundation that enables efficient development in this second sprint. With MongoDB collections structured, CRUD operations implemented via FastAPI, and frontend development already in progress, our next step is to integrate an Agentic AI model into the system through an MCP (Model Control Protocol) server.</w:t>
+        <w:t xml:space="preserve">We have established a solid technical foundation that enables efficient development in this second sprint. With MongoDB collections structured, CRUD operations implemented via </w:t>
+      </w:r>
+      <w:proofErr w:type="spellStart"/>
+      <w:r>
+        <w:rPr>
+          <w:lang w:val="en-GB"/>
+        </w:rPr>
+        <w:t>FastAPI</w:t>
+      </w:r>
+      <w:proofErr w:type="spellEnd"/>
+      <w:r>
+        <w:rPr>
+          <w:lang w:val="en-GB"/>
+        </w:rPr>
+        <w:t>, and frontend development already in progress, our next step is to integrate an Agentic AI model into the system through an MCP (Model Control Protocol) server.</w:t>
       </w:r>
     </w:p>
     <w:p>
@@ -1379,8 +1408,85 @@
     </w:p>
     <w:p>
       <w:r>
-        <w:t>The main objective of this sprint is to integrate AI-driven automation into the retail inventory management system. Specifically, the goal is to:</w:t>
-      </w:r>
+        <w:t xml:space="preserve">The main objective of </w:t>
+      </w:r>
+      <w:proofErr w:type="spellStart"/>
+      <w:r>
+        <w:t>this</w:t>
+      </w:r>
+      <w:proofErr w:type="spellEnd"/>
+      <w:r>
+        <w:t xml:space="preserve"> sprint </w:t>
+      </w:r>
+      <w:proofErr w:type="spellStart"/>
+      <w:r>
+        <w:t>is</w:t>
+      </w:r>
+      <w:proofErr w:type="spellEnd"/>
+      <w:r>
+        <w:t xml:space="preserve"> to </w:t>
+      </w:r>
+      <w:proofErr w:type="spellStart"/>
+      <w:r>
+        <w:t>integrate</w:t>
+      </w:r>
+      <w:proofErr w:type="spellEnd"/>
+      <w:r>
+        <w:t xml:space="preserve"> AI-</w:t>
+      </w:r>
+      <w:proofErr w:type="spellStart"/>
+      <w:r>
+        <w:t>driven</w:t>
+      </w:r>
+      <w:proofErr w:type="spellEnd"/>
+      <w:r>
+        <w:t xml:space="preserve"> automation </w:t>
+      </w:r>
+      <w:proofErr w:type="spellStart"/>
+      <w:r>
+        <w:t>into</w:t>
+      </w:r>
+      <w:proofErr w:type="spellEnd"/>
+      <w:r>
+        <w:t xml:space="preserve"> the </w:t>
+      </w:r>
+      <w:proofErr w:type="spellStart"/>
+      <w:r>
+        <w:t>retail</w:t>
+      </w:r>
+      <w:proofErr w:type="spellEnd"/>
+      <w:r>
+        <w:t xml:space="preserve"> </w:t>
+      </w:r>
+      <w:proofErr w:type="spellStart"/>
+      <w:r>
+        <w:t>inventory</w:t>
+      </w:r>
+      <w:proofErr w:type="spellEnd"/>
+      <w:r>
+        <w:t xml:space="preserve"> management system. </w:t>
+      </w:r>
+      <w:proofErr w:type="spellStart"/>
+      <w:r>
+        <w:t>Specifically</w:t>
+      </w:r>
+      <w:proofErr w:type="spellEnd"/>
+      <w:r>
+        <w:t xml:space="preserve">, the goal </w:t>
+      </w:r>
+      <w:proofErr w:type="spellStart"/>
+      <w:r>
+        <w:t>is</w:t>
+      </w:r>
+      <w:proofErr w:type="spellEnd"/>
+      <w:r>
+        <w:t xml:space="preserve"> </w:t>
+      </w:r>
+      <w:proofErr w:type="gramStart"/>
+      <w:r>
+        <w:t>to:</w:t>
+      </w:r>
+      <w:proofErr w:type="gramEnd"/>
     </w:p>
     <w:p>
       <w:pPr>
@@ -1391,8 +1497,37 @@
         </w:numPr>
       </w:pPr>
       <w:r>
-        <w:t>Enable the AI agent to analyze sales and stock data to identify at-risk SKUs</w:t>
-      </w:r>
+        <w:t xml:space="preserve">Enable the AI agent to </w:t>
+      </w:r>
+      <w:proofErr w:type="spellStart"/>
+      <w:r>
+        <w:t>analyze</w:t>
+      </w:r>
+      <w:proofErr w:type="spellEnd"/>
+      <w:r>
+        <w:t xml:space="preserve"> sales and stock data to </w:t>
+      </w:r>
+      <w:proofErr w:type="spellStart"/>
+      <w:r>
+        <w:t>identify</w:t>
+      </w:r>
+      <w:proofErr w:type="spellEnd"/>
+      <w:r>
+        <w:t xml:space="preserve"> at-</w:t>
+      </w:r>
+      <w:proofErr w:type="spellStart"/>
+      <w:r>
+        <w:t>risk</w:t>
+      </w:r>
+      <w:proofErr w:type="spellEnd"/>
+      <w:r>
+        <w:t xml:space="preserve"> </w:t>
+      </w:r>
+      <w:proofErr w:type="spellStart"/>
+      <w:r>
+        <w:t>SKUs</w:t>
+      </w:r>
+      <w:proofErr w:type="spellEnd"/>
       <w:r>
         <w:t>.</w:t>
       </w:r>
@@ -1405,8 +1540,45 @@
           <w:numId w:val="7"/>
         </w:numPr>
       </w:pPr>
-      <w:r>
-        <w:t>Automatically generate purchase orders through the backend MCP layer</w:t>
+      <w:proofErr w:type="spellStart"/>
+      <w:r>
+        <w:t>Automatically</w:t>
+      </w:r>
+      <w:proofErr w:type="spellEnd"/>
+      <w:r>
+        <w:t xml:space="preserve"> </w:t>
+      </w:r>
+      <w:proofErr w:type="spellStart"/>
+      <w:r>
+        <w:t>generate</w:t>
+      </w:r>
+      <w:proofErr w:type="spellEnd"/>
+      <w:r>
+        <w:t xml:space="preserve"> </w:t>
+      </w:r>
+      <w:proofErr w:type="spellStart"/>
+      <w:r>
+        <w:t>purchase</w:t>
+      </w:r>
+      <w:proofErr w:type="spellEnd"/>
+      <w:r>
+        <w:t xml:space="preserve"> </w:t>
+      </w:r>
+      <w:proofErr w:type="spellStart"/>
+      <w:r>
+        <w:t>orders</w:t>
+      </w:r>
+      <w:proofErr w:type="spellEnd"/>
+      <w:r>
+        <w:t xml:space="preserve"> </w:t>
+      </w:r>
+      <w:proofErr w:type="spellStart"/>
+      <w:r>
+        <w:t>through</w:t>
+      </w:r>
+      <w:proofErr w:type="spellEnd"/>
+      <w:r>
+        <w:t xml:space="preserve"> the backend MCP layer</w:t>
       </w:r>
       <w:r>
         <w:t>.</w:t>
@@ -1420,14 +1592,96 @@
           <w:numId w:val="7"/>
         </w:numPr>
       </w:pPr>
-      <w:r>
-        <w:t>Deliver a functional dashboard that provides visibility into stock levels, purchase orders</w:t>
-      </w:r>
-      <w:r>
-        <w:t xml:space="preserve"> </w:t>
-      </w:r>
-      <w:r>
-        <w:t>and key performance metrics.</w:t>
+      <w:proofErr w:type="spellStart"/>
+      <w:r>
+        <w:t>Deliver</w:t>
+      </w:r>
+      <w:proofErr w:type="spellEnd"/>
+      <w:r>
+        <w:t xml:space="preserve"> a </w:t>
+      </w:r>
+      <w:proofErr w:type="spellStart"/>
+      <w:r>
+        <w:t>functional</w:t>
+      </w:r>
+      <w:proofErr w:type="spellEnd"/>
+      <w:r>
+        <w:t xml:space="preserve"> </w:t>
+      </w:r>
+      <w:proofErr w:type="spellStart"/>
+      <w:r>
+        <w:t>dashboard</w:t>
+      </w:r>
+      <w:proofErr w:type="spellEnd"/>
+      <w:r>
+        <w:t xml:space="preserve"> </w:t>
+      </w:r>
+      <w:proofErr w:type="spellStart"/>
+      <w:r>
+        <w:t>that</w:t>
+      </w:r>
+      <w:proofErr w:type="spellEnd"/>
+      <w:r>
+        <w:t xml:space="preserve"> </w:t>
+      </w:r>
+      <w:proofErr w:type="spellStart"/>
+      <w:r>
+        <w:t>provides</w:t>
+      </w:r>
+      <w:proofErr w:type="spellEnd"/>
+      <w:r>
+        <w:t xml:space="preserve"> </w:t>
+      </w:r>
+      <w:proofErr w:type="spellStart"/>
+      <w:r>
+        <w:t>visibility</w:t>
+      </w:r>
+      <w:proofErr w:type="spellEnd"/>
+      <w:r>
+        <w:t xml:space="preserve"> </w:t>
+      </w:r>
+      <w:proofErr w:type="spellStart"/>
+      <w:r>
+        <w:t>into</w:t>
+      </w:r>
+      <w:proofErr w:type="spellEnd"/>
+      <w:r>
+        <w:t xml:space="preserve"> stock </w:t>
+      </w:r>
+      <w:proofErr w:type="spellStart"/>
+      <w:r>
+        <w:t>levels</w:t>
+      </w:r>
+      <w:proofErr w:type="spellEnd"/>
+      <w:r>
+        <w:t xml:space="preserve">, </w:t>
+      </w:r>
+      <w:proofErr w:type="spellStart"/>
+      <w:r>
+        <w:t>purchase</w:t>
+      </w:r>
+      <w:proofErr w:type="spellEnd"/>
+      <w:r>
+        <w:t xml:space="preserve"> </w:t>
+      </w:r>
+      <w:proofErr w:type="spellStart"/>
+      <w:r>
+        <w:t>orders</w:t>
+      </w:r>
+      <w:proofErr w:type="spellEnd"/>
+      <w:r>
+        <w:t xml:space="preserve"> </w:t>
+      </w:r>
+      <w:r>
+        <w:t xml:space="preserve">and key performance </w:t>
+      </w:r>
+      <w:proofErr w:type="spellStart"/>
+      <w:r>
+        <w:t>metrics</w:t>
+      </w:r>
+      <w:proofErr w:type="spellEnd"/>
+      <w:r>
+        <w:t>.</w:t>
       </w:r>
     </w:p>
     <w:p>
@@ -1436,9 +1690,14 @@
       </w:pPr>
       <w:bookmarkStart w:id="3" w:name="_Toc213237426"/>
       <w:r>
-        <w:t>Project Overview</w:t>
+        <w:t xml:space="preserve">Project </w:t>
+      </w:r>
+      <w:proofErr w:type="spellStart"/>
+      <w:r>
+        <w:t>Overview</w:t>
       </w:r>
       <w:bookmarkEnd w:id="3"/>
+      <w:proofErr w:type="spellEnd"/>
     </w:p>
     <w:p>
       <w:pPr>
@@ -1462,26 +1721,32 @@
         <w:rPr>
           <w:lang w:val="en-GB"/>
         </w:rPr>
-        <w:t>The project being tracked by Jira, here are the different tickets we made for this sprint, which duration goes from 03/11/2025 to 0</w:t>
-      </w:r>
-      <w:r>
-        <w:rPr>
-          <w:lang w:val="en-GB"/>
-        </w:rPr>
-        <w:t>7</w:t>
-      </w:r>
-      <w:r>
-        <w:rPr>
-          <w:lang w:val="en-GB"/>
-        </w:rPr>
-        <w:t>/11/2025</w:t>
-      </w:r>
-      <w:r>
-        <w:rPr>
-          <w:lang w:val="en-GB"/>
-        </w:rPr>
-        <w:t xml:space="preserve"> :</w:t>
-      </w:r>
+        <w:t xml:space="preserve">The project being tracked by Jira, here are the different tickets we made for this sprint, which duration goes from </w:t>
+      </w:r>
+      <w:proofErr w:type="spellStart"/>
+      <w:r>
+        <w:t>November</w:t>
+      </w:r>
+      <w:proofErr w:type="spellEnd"/>
+      <w:r>
+        <w:t xml:space="preserve"> 3, 2025, to </w:t>
+      </w:r>
+      <w:proofErr w:type="spellStart"/>
+      <w:r>
+        <w:t>November</w:t>
+      </w:r>
+      <w:proofErr w:type="spellEnd"/>
+      <w:r>
+        <w:t xml:space="preserve"> 7, </w:t>
+      </w:r>
+      <w:proofErr w:type="gramStart"/>
+      <w:r>
+        <w:t>2025</w:t>
+      </w:r>
+      <w:r>
+        <w:t> :</w:t>
+      </w:r>
+      <w:proofErr w:type="gramEnd"/>
     </w:p>
     <w:p>
       <w:pPr>
@@ -1496,18 +1761,18 @@
           <w:lang w:val="en-GB"/>
         </w:rPr>
         <w:drawing>
-          <wp:anchor distT="0" distB="0" distL="114300" distR="114300" simplePos="0" relativeHeight="251658240" behindDoc="0" locked="0" layoutInCell="1" allowOverlap="1" wp14:anchorId="7F760C60" wp14:editId="15349177">
+          <wp:anchor distT="0" distB="0" distL="114300" distR="114300" simplePos="0" relativeHeight="251660288" behindDoc="1" locked="0" layoutInCell="1" allowOverlap="1" wp14:anchorId="4E0305CE" wp14:editId="10465AA7">
             <wp:simplePos x="0" y="0"/>
             <wp:positionH relativeFrom="margin">
               <wp:align>center</wp:align>
             </wp:positionH>
             <wp:positionV relativeFrom="paragraph">
-              <wp:posOffset>168275</wp:posOffset>
+              <wp:posOffset>10160</wp:posOffset>
             </wp:positionV>
-            <wp:extent cx="5476875" cy="3349494"/>
-            <wp:effectExtent l="0" t="0" r="0" b="3810"/>
+            <wp:extent cx="4722495" cy="3142169"/>
+            <wp:effectExtent l="0" t="0" r="1905" b="1270"/>
             <wp:wrapNone/>
-            <wp:docPr id="1495928102" name="Image 1"/>
+            <wp:docPr id="960092864" name="Image 2"/>
             <wp:cNvGraphicFramePr>
               <a:graphicFrameLocks xmlns:a="http://schemas.openxmlformats.org/drawingml/2006/main" noChangeAspect="1"/>
             </wp:cNvGraphicFramePr>
@@ -1515,13 +1780,481 @@
               <a:graphicData uri="http://schemas.openxmlformats.org/drawingml/2006/picture">
                 <pic:pic xmlns:pic="http://schemas.openxmlformats.org/drawingml/2006/picture">
                   <pic:nvPicPr>
-                    <pic:cNvPr id="0" name="Picture 1"/>
+                    <pic:cNvPr id="0" name="Picture 2"/>
+                    <pic:cNvPicPr>
+                      <a:picLocks noChangeAspect="1" noChangeArrowheads="1"/>
+                    </pic:cNvPicPr>
+                  </pic:nvPicPr>
+                  <pic:blipFill rotWithShape="1">
+                    <a:blip r:embed="rId5">
+                      <a:extLst>
+                        <a:ext uri="{28A0092B-C50C-407E-A947-70E740481C1C}">
+                          <a14:useLocalDpi xmlns:a14="http://schemas.microsoft.com/office/drawing/2010/main" val="0"/>
+                        </a:ext>
+                      </a:extLst>
+                    </a:blip>
+                    <a:srcRect b="24021"/>
+                    <a:stretch>
+                      <a:fillRect/>
+                    </a:stretch>
+                  </pic:blipFill>
+                  <pic:spPr bwMode="auto">
+                    <a:xfrm>
+                      <a:off x="0" y="0"/>
+                      <a:ext cx="4722495" cy="3142169"/>
+                    </a:xfrm>
+                    <a:prstGeom prst="rect">
+                      <a:avLst/>
+                    </a:prstGeom>
+                    <a:noFill/>
+                    <a:ln>
+                      <a:noFill/>
+                    </a:ln>
+                    <a:extLst>
+                      <a:ext uri="{53640926-AAD7-44D8-BBD7-CCE9431645EC}">
+                        <a14:shadowObscured xmlns:a14="http://schemas.microsoft.com/office/drawing/2010/main"/>
+                      </a:ext>
+                    </a:extLst>
+                  </pic:spPr>
+                </pic:pic>
+              </a:graphicData>
+            </a:graphic>
+            <wp14:sizeRelH relativeFrom="margin">
+              <wp14:pctWidth>0</wp14:pctWidth>
+            </wp14:sizeRelH>
+            <wp14:sizeRelV relativeFrom="margin">
+              <wp14:pctHeight>0</wp14:pctHeight>
+            </wp14:sizeRelV>
+          </wp:anchor>
+        </w:drawing>
+      </w:r>
+      <w:r>
+        <w:rPr>
+          <w:lang w:val="en-GB"/>
+        </w:rPr>
+        <w:br w:type="page"/>
+      </w:r>
+    </w:p>
+    <w:p>
+      <w:pPr>
+        <w:pStyle w:val="Titre2"/>
+        <w:rPr>
+          <w:lang w:val="en-GB"/>
+        </w:rPr>
+      </w:pPr>
+      <w:bookmarkStart w:id="4" w:name="_Toc213237427"/>
+      <w:r>
+        <w:rPr>
+          <w:lang w:val="en-GB"/>
+        </w:rPr>
+        <w:lastRenderedPageBreak/>
+        <w:t>Distributing tasks</w:t>
+      </w:r>
+      <w:bookmarkEnd w:id="4"/>
+    </w:p>
+    <w:p>
+      <w:pPr>
+        <w:rPr>
+          <w:lang w:val="en-US"/>
+        </w:rPr>
+      </w:pPr>
+      <w:r>
+        <w:rPr>
+          <w:lang w:val="en-US"/>
+        </w:rPr>
+        <w:t xml:space="preserve">One of the challenges of the last sprint concerned the distribution of the different tasks, we got confronted with problem with parallelization, meaning that someone had to wait for the implementation of another person to start its work. To counter this problem, we </w:t>
+      </w:r>
+      <w:proofErr w:type="spellStart"/>
+      <w:r>
+        <w:rPr>
+          <w:lang w:val="en-US"/>
+        </w:rPr>
+        <w:t>splitted</w:t>
+      </w:r>
+      <w:proofErr w:type="spellEnd"/>
+      <w:r>
+        <w:rPr>
+          <w:lang w:val="en-US"/>
+        </w:rPr>
+        <w:t xml:space="preserve"> the tickets properly, and gave each person a series of tasks that follow one another.</w:t>
+      </w:r>
+    </w:p>
+    <w:p>
+      <w:pPr>
+        <w:pStyle w:val="Titre2"/>
+      </w:pPr>
+      <w:bookmarkStart w:id="5" w:name="_Toc213237428"/>
+      <w:r>
+        <w:t xml:space="preserve">Story </w:t>
+      </w:r>
+      <w:r>
+        <w:t>P</w:t>
+      </w:r>
+      <w:r>
+        <w:t xml:space="preserve">oint </w:t>
+      </w:r>
+      <w:r>
+        <w:t>Estimation</w:t>
+      </w:r>
+      <w:bookmarkEnd w:id="5"/>
+    </w:p>
+    <w:p>
+      <w:proofErr w:type="spellStart"/>
+      <w:r>
+        <w:t>Another</w:t>
+      </w:r>
+      <w:proofErr w:type="spellEnd"/>
+      <w:r>
+        <w:t xml:space="preserve"> important </w:t>
+      </w:r>
+      <w:proofErr w:type="spellStart"/>
+      <w:r>
+        <w:t>improvement</w:t>
+      </w:r>
+      <w:proofErr w:type="spellEnd"/>
+      <w:r>
+        <w:t xml:space="preserve"> </w:t>
+      </w:r>
+      <w:proofErr w:type="spellStart"/>
+      <w:r>
+        <w:t>we</w:t>
+      </w:r>
+      <w:proofErr w:type="spellEnd"/>
+      <w:r>
+        <w:t xml:space="preserve"> </w:t>
+      </w:r>
+      <w:proofErr w:type="spellStart"/>
+      <w:r>
+        <w:t>introduced</w:t>
+      </w:r>
+      <w:proofErr w:type="spellEnd"/>
+      <w:r>
+        <w:t xml:space="preserve"> in </w:t>
+      </w:r>
+      <w:proofErr w:type="spellStart"/>
+      <w:r>
+        <w:t>our</w:t>
+      </w:r>
+      <w:proofErr w:type="spellEnd"/>
+      <w:r>
+        <w:t xml:space="preserve"> agile </w:t>
+      </w:r>
+      <w:proofErr w:type="spellStart"/>
+      <w:r>
+        <w:t>methodology</w:t>
+      </w:r>
+      <w:proofErr w:type="spellEnd"/>
+      <w:r>
+        <w:t xml:space="preserve"> </w:t>
+      </w:r>
+      <w:proofErr w:type="spellStart"/>
+      <w:r>
+        <w:t>was</w:t>
+      </w:r>
+      <w:proofErr w:type="spellEnd"/>
+      <w:r>
+        <w:t xml:space="preserve"> the use of story point estimation for </w:t>
+      </w:r>
+      <w:proofErr w:type="spellStart"/>
+      <w:r>
+        <w:t>each</w:t>
+      </w:r>
+      <w:proofErr w:type="spellEnd"/>
+      <w:r>
+        <w:t xml:space="preserve"> </w:t>
+      </w:r>
+      <w:proofErr w:type="spellStart"/>
+      <w:r>
+        <w:t>task</w:t>
+      </w:r>
+      <w:proofErr w:type="spellEnd"/>
+      <w:r>
+        <w:t xml:space="preserve">. This </w:t>
+      </w:r>
+      <w:proofErr w:type="spellStart"/>
+      <w:r>
+        <w:t>approach</w:t>
+      </w:r>
+      <w:proofErr w:type="spellEnd"/>
+      <w:r>
+        <w:t xml:space="preserve"> </w:t>
+      </w:r>
+      <w:proofErr w:type="spellStart"/>
+      <w:r>
+        <w:t>provides</w:t>
+      </w:r>
+      <w:proofErr w:type="spellEnd"/>
+      <w:r>
+        <w:t xml:space="preserve"> a </w:t>
+      </w:r>
+      <w:proofErr w:type="spellStart"/>
+      <w:r>
+        <w:t>clearer</w:t>
+      </w:r>
+      <w:proofErr w:type="spellEnd"/>
+      <w:r>
+        <w:t xml:space="preserve"> </w:t>
+      </w:r>
+      <w:proofErr w:type="spellStart"/>
+      <w:r>
+        <w:t>visualization</w:t>
+      </w:r>
+      <w:proofErr w:type="spellEnd"/>
+      <w:r>
+        <w:t xml:space="preserve"> of the effort, </w:t>
+      </w:r>
+      <w:proofErr w:type="spellStart"/>
+      <w:r>
+        <w:t>complexity</w:t>
+      </w:r>
+      <w:proofErr w:type="spellEnd"/>
+      <w:r>
+        <w:t xml:space="preserve">, and relative importance of the </w:t>
+      </w:r>
+      <w:proofErr w:type="spellStart"/>
+      <w:r>
+        <w:t>different</w:t>
+      </w:r>
+      <w:proofErr w:type="spellEnd"/>
+      <w:r>
+        <w:t xml:space="preserve"> </w:t>
+      </w:r>
+      <w:proofErr w:type="spellStart"/>
+      <w:r>
+        <w:t>tasks</w:t>
+      </w:r>
+      <w:proofErr w:type="spellEnd"/>
+      <w:r>
+        <w:t xml:space="preserve"> </w:t>
+      </w:r>
+      <w:proofErr w:type="spellStart"/>
+      <w:r>
+        <w:t>within</w:t>
+      </w:r>
+      <w:proofErr w:type="spellEnd"/>
+      <w:r>
+        <w:t xml:space="preserve"> the sprint. </w:t>
+      </w:r>
+      <w:proofErr w:type="spellStart"/>
+      <w:r>
+        <w:t>These</w:t>
+      </w:r>
+      <w:proofErr w:type="spellEnd"/>
+      <w:r>
+        <w:t xml:space="preserve"> estimations </w:t>
+      </w:r>
+      <w:proofErr w:type="spellStart"/>
+      <w:r>
+        <w:t>enhance</w:t>
+      </w:r>
+      <w:proofErr w:type="spellEnd"/>
+      <w:r>
+        <w:t xml:space="preserve"> </w:t>
+      </w:r>
+      <w:proofErr w:type="spellStart"/>
+      <w:r>
+        <w:t>our</w:t>
+      </w:r>
+      <w:proofErr w:type="spellEnd"/>
+      <w:r>
+        <w:t xml:space="preserve"> </w:t>
+      </w:r>
+      <w:proofErr w:type="spellStart"/>
+      <w:r>
+        <w:t>project</w:t>
+      </w:r>
+      <w:proofErr w:type="spellEnd"/>
+      <w:r>
+        <w:t xml:space="preserve"> management by </w:t>
+      </w:r>
+      <w:proofErr w:type="spellStart"/>
+      <w:r>
+        <w:t>helping</w:t>
+      </w:r>
+      <w:proofErr w:type="spellEnd"/>
+      <w:r>
+        <w:t xml:space="preserve"> us </w:t>
+      </w:r>
+      <w:proofErr w:type="spellStart"/>
+      <w:r>
+        <w:t>better</w:t>
+      </w:r>
+      <w:proofErr w:type="spellEnd"/>
+      <w:r>
+        <w:t xml:space="preserve"> plan </w:t>
+      </w:r>
+      <w:proofErr w:type="spellStart"/>
+      <w:r>
+        <w:t>workload</w:t>
+      </w:r>
+      <w:proofErr w:type="spellEnd"/>
+      <w:r>
+        <w:t xml:space="preserve"> distribution</w:t>
+      </w:r>
+      <w:r>
+        <w:t xml:space="preserve">. </w:t>
+      </w:r>
+      <w:proofErr w:type="spellStart"/>
+      <w:r>
+        <w:t>They</w:t>
+      </w:r>
+      <w:proofErr w:type="spellEnd"/>
+      <w:r>
+        <w:t xml:space="preserve"> </w:t>
+      </w:r>
+      <w:proofErr w:type="spellStart"/>
+      <w:r>
+        <w:t>also</w:t>
+      </w:r>
+      <w:proofErr w:type="spellEnd"/>
+      <w:r>
+        <w:t xml:space="preserve"> serve as a </w:t>
+      </w:r>
+      <w:proofErr w:type="spellStart"/>
+      <w:r>
+        <w:t>valuable</w:t>
+      </w:r>
+      <w:proofErr w:type="spellEnd"/>
+      <w:r>
+        <w:t xml:space="preserve"> </w:t>
+      </w:r>
+      <w:proofErr w:type="spellStart"/>
+      <w:r>
+        <w:t>reference</w:t>
+      </w:r>
+      <w:proofErr w:type="spellEnd"/>
+      <w:r>
+        <w:t xml:space="preserve"> </w:t>
+      </w:r>
+      <w:proofErr w:type="spellStart"/>
+      <w:r>
+        <w:t>when</w:t>
+      </w:r>
+      <w:proofErr w:type="spellEnd"/>
+      <w:r>
+        <w:t xml:space="preserve"> </w:t>
+      </w:r>
+      <w:proofErr w:type="spellStart"/>
+      <w:r>
+        <w:t>analyzing</w:t>
+      </w:r>
+      <w:proofErr w:type="spellEnd"/>
+      <w:r>
+        <w:t xml:space="preserve"> </w:t>
+      </w:r>
+      <w:proofErr w:type="spellStart"/>
+      <w:r>
+        <w:t>our</w:t>
+      </w:r>
+      <w:proofErr w:type="spellEnd"/>
+      <w:r>
+        <w:t xml:space="preserve"> </w:t>
+      </w:r>
+      <w:proofErr w:type="spellStart"/>
+      <w:r>
+        <w:t>burndown</w:t>
+      </w:r>
+      <w:proofErr w:type="spellEnd"/>
+      <w:r>
+        <w:t xml:space="preserve"> chart, </w:t>
+      </w:r>
+      <w:proofErr w:type="spellStart"/>
+      <w:r>
+        <w:t>allowing</w:t>
+      </w:r>
+      <w:proofErr w:type="spellEnd"/>
+      <w:r>
+        <w:t xml:space="preserve"> us to </w:t>
+      </w:r>
+      <w:proofErr w:type="spellStart"/>
+      <w:r>
+        <w:t>verify</w:t>
+      </w:r>
+      <w:proofErr w:type="spellEnd"/>
+      <w:r>
+        <w:t xml:space="preserve"> </w:t>
+      </w:r>
+      <w:proofErr w:type="spellStart"/>
+      <w:r>
+        <w:t>whether</w:t>
+      </w:r>
+      <w:proofErr w:type="spellEnd"/>
+      <w:r>
+        <w:t xml:space="preserve"> </w:t>
+      </w:r>
+      <w:proofErr w:type="spellStart"/>
+      <w:r>
+        <w:t>our</w:t>
+      </w:r>
+      <w:proofErr w:type="spellEnd"/>
+      <w:r>
+        <w:t xml:space="preserve"> </w:t>
+      </w:r>
+      <w:proofErr w:type="spellStart"/>
+      <w:r>
+        <w:t>progress</w:t>
+      </w:r>
+      <w:proofErr w:type="spellEnd"/>
+      <w:r>
+        <w:t xml:space="preserve"> has </w:t>
+      </w:r>
+      <w:proofErr w:type="spellStart"/>
+      <w:r>
+        <w:t>remained</w:t>
+      </w:r>
+      <w:proofErr w:type="spellEnd"/>
+      <w:r>
+        <w:t xml:space="preserve"> consistent </w:t>
+      </w:r>
+      <w:proofErr w:type="spellStart"/>
+      <w:r>
+        <w:t>throughout</w:t>
+      </w:r>
+      <w:proofErr w:type="spellEnd"/>
+      <w:r>
+        <w:t xml:space="preserve"> the </w:t>
+      </w:r>
+      <w:proofErr w:type="spellStart"/>
+      <w:r>
+        <w:t>week</w:t>
+      </w:r>
+      <w:proofErr w:type="spellEnd"/>
+      <w:r>
+        <w:t>.</w:t>
+      </w:r>
+    </w:p>
+    <w:p>
+      <w:r>
+        <w:rPr>
+          <w:noProof/>
+        </w:rPr>
+        <w:drawing>
+          <wp:anchor distT="0" distB="0" distL="114300" distR="114300" simplePos="0" relativeHeight="251661312" behindDoc="0" locked="0" layoutInCell="1" allowOverlap="1" wp14:anchorId="55E0782A" wp14:editId="05AF30B7">
+            <wp:simplePos x="0" y="0"/>
+            <wp:positionH relativeFrom="margin">
+              <wp:align>center</wp:align>
+            </wp:positionH>
+            <wp:positionV relativeFrom="paragraph">
+              <wp:posOffset>556260</wp:posOffset>
+            </wp:positionV>
+            <wp:extent cx="2383155" cy="3155950"/>
+            <wp:effectExtent l="0" t="0" r="0" b="6350"/>
+            <wp:wrapTopAndBottom/>
+            <wp:docPr id="1876955518" name="Image 3"/>
+            <wp:cNvGraphicFramePr>
+              <a:graphicFrameLocks xmlns:a="http://schemas.openxmlformats.org/drawingml/2006/main" noChangeAspect="1"/>
+            </wp:cNvGraphicFramePr>
+            <a:graphic xmlns:a="http://schemas.openxmlformats.org/drawingml/2006/main">
+              <a:graphicData uri="http://schemas.openxmlformats.org/drawingml/2006/picture">
+                <pic:pic xmlns:pic="http://schemas.openxmlformats.org/drawingml/2006/picture">
+                  <pic:nvPicPr>
+                    <pic:cNvPr id="0" name="Picture 3"/>
                     <pic:cNvPicPr>
                       <a:picLocks noChangeAspect="1" noChangeArrowheads="1"/>
                     </pic:cNvPicPr>
                   </pic:nvPicPr>
                   <pic:blipFill>
-                    <a:blip r:embed="rId5">
+                    <a:blip r:embed="rId6">
                       <a:extLst>
                         <a:ext uri="{28A0092B-C50C-407E-A947-70E740481C1C}">
                           <a14:useLocalDpi xmlns:a14="http://schemas.microsoft.com/office/drawing/2010/main" val="0"/>
@@ -1536,7 +2269,7 @@
                   <pic:spPr bwMode="auto">
                     <a:xfrm>
                       <a:off x="0" y="0"/>
-                      <a:ext cx="5476875" cy="3349494"/>
+                      <a:ext cx="2383155" cy="3155950"/>
                     </a:xfrm>
                     <a:prstGeom prst="rect">
                       <a:avLst/>
@@ -1559,148 +2292,82 @@
         </w:drawing>
       </w:r>
       <w:r>
-        <w:rPr>
-          <w:lang w:val="en-GB"/>
-        </w:rPr>
-        <w:br w:type="page"/>
-      </w:r>
-    </w:p>
-    <w:p>
-      <w:pPr>
-        <w:pStyle w:val="Titre2"/>
-        <w:rPr>
-          <w:lang w:val="en-GB"/>
-        </w:rPr>
-      </w:pPr>
-      <w:bookmarkStart w:id="4" w:name="_Toc213237427"/>
-      <w:r>
-        <w:rPr>
-          <w:lang w:val="en-GB"/>
-        </w:rPr>
-        <w:lastRenderedPageBreak/>
-        <w:t>Distributing tasks</w:t>
-      </w:r>
-      <w:bookmarkEnd w:id="4"/>
-    </w:p>
-    <w:p>
-      <w:pPr>
-        <w:rPr>
-          <w:lang w:val="en-US"/>
-        </w:rPr>
-      </w:pPr>
-      <w:r>
-        <w:rPr>
-          <w:lang w:val="en-US"/>
-        </w:rPr>
-        <w:t>One of the challenges of the last sprint concerned the distribution of the different tasks, we got confronted with problem with parallelization, meaning that someone had to wait for the implementation of another person to start its work. To counter this problem, we splitted the tickets properly, and gave each person a series of tasks that follow one another.</w:t>
-      </w:r>
-    </w:p>
-    <w:p>
-      <w:pPr>
-        <w:pStyle w:val="Titre2"/>
-      </w:pPr>
-      <w:bookmarkStart w:id="5" w:name="_Toc213237428"/>
-      <w:r>
-        <w:t xml:space="preserve">Story </w:t>
-      </w:r>
-      <w:r>
-        <w:t>P</w:t>
-      </w:r>
-      <w:r>
-        <w:t xml:space="preserve">oint </w:t>
-      </w:r>
-      <w:r>
-        <w:t>Estimation</w:t>
-      </w:r>
-      <w:bookmarkEnd w:id="5"/>
-    </w:p>
-    <w:p>
-      <w:r>
-        <w:t>Another important improvement we introduced in our agile methodology was the use of story point estimation for each task. This approach provides a clearer visualization of the effort, complexity, and relative importance of the different tasks within the sprint. These estimations enhance our project management by helping us better plan workload distribution</w:t>
-      </w:r>
-      <w:r>
-        <w:t xml:space="preserve">. </w:t>
-      </w:r>
-      <w:r>
-        <w:t>They also serve as a valuable reference when analyzing our burndown chart, allowing us to verify whether our progress has remained consistent throughout the week.</w:t>
-      </w:r>
-    </w:p>
-    <w:p>
-      <w:r>
-        <w:rPr>
-          <w:noProof/>
-        </w:rPr>
-        <w:drawing>
-          <wp:anchor distT="0" distB="0" distL="114300" distR="114300" simplePos="0" relativeHeight="251659264" behindDoc="0" locked="0" layoutInCell="1" allowOverlap="1" wp14:anchorId="2835EF2E" wp14:editId="6A742217">
-            <wp:simplePos x="0" y="0"/>
-            <wp:positionH relativeFrom="margin">
-              <wp:align>center</wp:align>
-            </wp:positionH>
-            <wp:positionV relativeFrom="paragraph">
-              <wp:posOffset>584835</wp:posOffset>
-            </wp:positionV>
-            <wp:extent cx="2122170" cy="2847975"/>
-            <wp:effectExtent l="0" t="0" r="0" b="9525"/>
-            <wp:wrapTopAndBottom/>
-            <wp:docPr id="164967525" name="Image 1"/>
-            <wp:cNvGraphicFramePr>
-              <a:graphicFrameLocks xmlns:a="http://schemas.openxmlformats.org/drawingml/2006/main" noChangeAspect="1"/>
-            </wp:cNvGraphicFramePr>
-            <a:graphic xmlns:a="http://schemas.openxmlformats.org/drawingml/2006/main">
-              <a:graphicData uri="http://schemas.openxmlformats.org/drawingml/2006/picture">
-                <pic:pic xmlns:pic="http://schemas.openxmlformats.org/drawingml/2006/picture">
-                  <pic:nvPicPr>
-                    <pic:cNvPr id="0" name="Picture 1"/>
-                    <pic:cNvPicPr>
-                      <a:picLocks noChangeAspect="1" noChangeArrowheads="1"/>
-                    </pic:cNvPicPr>
-                  </pic:nvPicPr>
-                  <pic:blipFill>
-                    <a:blip r:embed="rId6">
-                      <a:extLst>
-                        <a:ext uri="{28A0092B-C50C-407E-A947-70E740481C1C}">
-                          <a14:useLocalDpi xmlns:a14="http://schemas.microsoft.com/office/drawing/2010/main" val="0"/>
-                        </a:ext>
-                      </a:extLst>
-                    </a:blip>
-                    <a:srcRect/>
-                    <a:stretch>
-                      <a:fillRect/>
-                    </a:stretch>
-                  </pic:blipFill>
-                  <pic:spPr bwMode="auto">
-                    <a:xfrm>
-                      <a:off x="0" y="0"/>
-                      <a:ext cx="2122170" cy="2847975"/>
-                    </a:xfrm>
-                    <a:prstGeom prst="rect">
-                      <a:avLst/>
-                    </a:prstGeom>
-                    <a:noFill/>
-                    <a:ln>
-                      <a:noFill/>
-                    </a:ln>
-                  </pic:spPr>
-                </pic:pic>
-              </a:graphicData>
-            </a:graphic>
-            <wp14:sizeRelH relativeFrom="margin">
-              <wp14:pctWidth>0</wp14:pctWidth>
-            </wp14:sizeRelH>
-            <wp14:sizeRelV relativeFrom="margin">
-              <wp14:pctHeight>0</wp14:pctHeight>
-            </wp14:sizeRelV>
-          </wp:anchor>
-        </w:drawing>
-      </w:r>
-      <w:r>
-        <w:t>There are several methods for assigning story point estimates</w:t>
-      </w:r>
+        <w:t xml:space="preserve">There are </w:t>
+      </w:r>
+      <w:proofErr w:type="spellStart"/>
+      <w:r>
+        <w:t>several</w:t>
+      </w:r>
+      <w:proofErr w:type="spellEnd"/>
+      <w:r>
+        <w:t xml:space="preserve"> </w:t>
+      </w:r>
+      <w:proofErr w:type="spellStart"/>
+      <w:r>
+        <w:t>methods</w:t>
+      </w:r>
+      <w:proofErr w:type="spellEnd"/>
+      <w:r>
+        <w:t xml:space="preserve"> for </w:t>
+      </w:r>
+      <w:proofErr w:type="spellStart"/>
+      <w:r>
+        <w:t>assigning</w:t>
+      </w:r>
+      <w:proofErr w:type="spellEnd"/>
+      <w:r>
+        <w:t xml:space="preserve"> story point </w:t>
+      </w:r>
+      <w:proofErr w:type="spellStart"/>
+      <w:r>
+        <w:t>estimates</w:t>
+      </w:r>
+      <w:proofErr w:type="spellEnd"/>
       <w:r>
         <w:t>,</w:t>
       </w:r>
       <w:r>
-        <w:t xml:space="preserve"> in our case, we decided to use a scale from 0 to 100</w:t>
+        <w:t xml:space="preserve"> in </w:t>
+      </w:r>
+      <w:proofErr w:type="spellStart"/>
+      <w:r>
+        <w:t>our</w:t>
+      </w:r>
+      <w:proofErr w:type="spellEnd"/>
+      <w:r>
+        <w:t xml:space="preserve"> case, </w:t>
+      </w:r>
+      <w:proofErr w:type="spellStart"/>
+      <w:r>
+        <w:t>we</w:t>
+      </w:r>
+      <w:proofErr w:type="spellEnd"/>
+      <w:r>
+        <w:t xml:space="preserve"> </w:t>
+      </w:r>
+      <w:proofErr w:type="spellStart"/>
+      <w:r>
+        <w:t>decided</w:t>
+      </w:r>
+      <w:proofErr w:type="spellEnd"/>
+      <w:r>
+        <w:t xml:space="preserve"> to use a </w:t>
+      </w:r>
+      <w:proofErr w:type="spellStart"/>
+      <w:r>
+        <w:t>scale</w:t>
+      </w:r>
+      <w:proofErr w:type="spellEnd"/>
+      <w:r>
+        <w:t xml:space="preserve"> </w:t>
+      </w:r>
+      <w:proofErr w:type="spellStart"/>
+      <w:r>
+        <w:t>from</w:t>
+      </w:r>
+      <w:proofErr w:type="spellEnd"/>
+      <w:r>
+        <w:t xml:space="preserve"> 0 to 100</w:t>
       </w:r>
       <w:r>
         <w:t>.</w:t>
@@ -1929,9 +2596,14 @@
       </w:pPr>
       <w:bookmarkStart w:id="9" w:name="_Toc213237432"/>
       <w:r>
-        <w:t>Backend Endpoints</w:t>
+        <w:t xml:space="preserve">Backend </w:t>
+      </w:r>
+      <w:proofErr w:type="spellStart"/>
+      <w:r>
+        <w:t>Endpoints</w:t>
       </w:r>
       <w:bookmarkEnd w:id="9"/>
+      <w:proofErr w:type="spellEnd"/>
     </w:p>
     <w:p/>
     <w:p>
@@ -1950,10 +2622,28 @@
         <w:pStyle w:val="Titre2"/>
       </w:pPr>
       <w:bookmarkStart w:id="11" w:name="_Toc213237434"/>
-      <w:r>
-        <w:t>Purchase Orders and identification of flagship products</w:t>
+      <w:proofErr w:type="spellStart"/>
+      <w:r>
+        <w:t>Purchase</w:t>
+      </w:r>
+      <w:proofErr w:type="spellEnd"/>
+      <w:r>
+        <w:t xml:space="preserve"> </w:t>
+      </w:r>
+      <w:proofErr w:type="spellStart"/>
+      <w:r>
+        <w:t>Orders</w:t>
+      </w:r>
+      <w:proofErr w:type="spellEnd"/>
+      <w:r>
+        <w:t xml:space="preserve"> and identification of flagship </w:t>
+      </w:r>
+      <w:proofErr w:type="spellStart"/>
+      <w:r>
+        <w:t>products</w:t>
       </w:r>
       <w:bookmarkEnd w:id="11"/>
+      <w:proofErr w:type="spellEnd"/>
     </w:p>
     <w:p/>
     <w:p>
@@ -2005,25 +2695,292 @@
         <w:rPr>
           <w:lang w:val="en-US"/>
         </w:rPr>
-        <w:t>During the second week (Sprint 2), we focused on strengthening the robustness of our stack. We successfully integrated Agentic AI logic into our service, enabling it to automatically generate purchase orders by analyzing relevant data across multiple collections in our MongoDB database.</w:t>
+        <w:t>During the second week (Sprint 2), we focused on strengthening the robustness of our stack. We successfully integrated Agentic AI logic into our service, enabling it to automatically generate purchase orders by analyzing relevant data across multiple collections in our MongoDB database. This integration marked a key step toward achieving a fully automated and data-driven retail inventory management solution. We also finalized the dashboard so that it now displays all relevant data, with the addition of a button allowing users to interact directly with the agent.</w:t>
       </w:r>
     </w:p>
     <w:p>
-      <w:pPr>
-        <w:rPr>
-          <w:lang w:val="en-US"/>
-        </w:rPr>
-      </w:pPr>
-      <w:r>
-        <w:t>This integration marked a key step toward achieving a fully automated and data-driven retail inventory management solution.</w:t>
+      <w:r>
+        <w:t xml:space="preserve">This </w:t>
+      </w:r>
+      <w:proofErr w:type="spellStart"/>
+      <w:r>
+        <w:t>integration</w:t>
+      </w:r>
+      <w:proofErr w:type="spellEnd"/>
+      <w:r>
+        <w:t xml:space="preserve"> </w:t>
+      </w:r>
+      <w:proofErr w:type="spellStart"/>
+      <w:r>
+        <w:t>marked</w:t>
+      </w:r>
+      <w:proofErr w:type="spellEnd"/>
+      <w:r>
+        <w:t xml:space="preserve"> a key </w:t>
+      </w:r>
+      <w:proofErr w:type="spellStart"/>
+      <w:r>
+        <w:t>step</w:t>
+      </w:r>
+      <w:proofErr w:type="spellEnd"/>
+      <w:r>
+        <w:t xml:space="preserve"> </w:t>
+      </w:r>
+      <w:proofErr w:type="spellStart"/>
+      <w:r>
+        <w:t>toward</w:t>
+      </w:r>
+      <w:proofErr w:type="spellEnd"/>
+      <w:r>
+        <w:t xml:space="preserve"> </w:t>
+      </w:r>
+      <w:proofErr w:type="spellStart"/>
+      <w:r>
+        <w:t>achieving</w:t>
+      </w:r>
+      <w:proofErr w:type="spellEnd"/>
+      <w:r>
+        <w:t xml:space="preserve"> a </w:t>
+      </w:r>
+      <w:proofErr w:type="spellStart"/>
+      <w:r>
+        <w:t>fully</w:t>
+      </w:r>
+      <w:proofErr w:type="spellEnd"/>
+      <w:r>
+        <w:t xml:space="preserve"> </w:t>
+      </w:r>
+      <w:proofErr w:type="spellStart"/>
+      <w:r>
+        <w:t>automated</w:t>
+      </w:r>
+      <w:proofErr w:type="spellEnd"/>
+      <w:r>
+        <w:t xml:space="preserve"> and data-</w:t>
+      </w:r>
+      <w:proofErr w:type="spellStart"/>
+      <w:r>
+        <w:t>driven</w:t>
+      </w:r>
+      <w:proofErr w:type="spellEnd"/>
+      <w:r>
+        <w:t xml:space="preserve"> </w:t>
+      </w:r>
+      <w:proofErr w:type="spellStart"/>
+      <w:r>
+        <w:t>retail</w:t>
+      </w:r>
+      <w:proofErr w:type="spellEnd"/>
+      <w:r>
+        <w:t xml:space="preserve"> </w:t>
+      </w:r>
+      <w:proofErr w:type="spellStart"/>
+      <w:r>
+        <w:t>inventory</w:t>
+      </w:r>
+      <w:proofErr w:type="spellEnd"/>
+      <w:r>
+        <w:t xml:space="preserve"> management solution.</w:t>
       </w:r>
     </w:p>
     <w:p>
-      <w:pPr>
+      <w:proofErr w:type="spellStart"/>
+      <w:r>
+        <w:t>Tnaks</w:t>
+      </w:r>
+      <w:proofErr w:type="spellEnd"/>
+      <w:r>
+        <w:t xml:space="preserve"> to </w:t>
+      </w:r>
+      <w:proofErr w:type="spellStart"/>
+      <w:r>
+        <w:t>this</w:t>
+      </w:r>
+      <w:proofErr w:type="spellEnd"/>
+      <w:r>
+        <w:t xml:space="preserve"> sprint, </w:t>
+      </w:r>
+      <w:proofErr w:type="spellStart"/>
+      <w:r>
+        <w:t>we</w:t>
+      </w:r>
+      <w:proofErr w:type="spellEnd"/>
+      <w:r>
+        <w:t xml:space="preserve"> </w:t>
+      </w:r>
+      <w:proofErr w:type="spellStart"/>
+      <w:r>
+        <w:t>were</w:t>
+      </w:r>
+      <w:proofErr w:type="spellEnd"/>
+      <w:r>
+        <w:t xml:space="preserve"> able to </w:t>
+      </w:r>
+      <w:proofErr w:type="spellStart"/>
+      <w:r>
+        <w:t>develop</w:t>
+      </w:r>
+      <w:proofErr w:type="spellEnd"/>
+      <w:r>
+        <w:t xml:space="preserve"> </w:t>
+      </w:r>
+      <w:proofErr w:type="spellStart"/>
+      <w:r>
+        <w:t>our</w:t>
+      </w:r>
+      <w:proofErr w:type="spellEnd"/>
+      <w:r>
+        <w:t xml:space="preserve"> </w:t>
+      </w:r>
+      <w:proofErr w:type="spellStart"/>
+      <w:r>
+        <w:t>knowledge</w:t>
+      </w:r>
+      <w:proofErr w:type="spellEnd"/>
+      <w:r>
+        <w:t xml:space="preserve"> </w:t>
+      </w:r>
+      <w:proofErr w:type="gramStart"/>
+      <w:r>
+        <w:t>in:</w:t>
+      </w:r>
+      <w:proofErr w:type="gramEnd"/>
+      <w:r>
+        <w:t xml:space="preserve"> </w:t>
+      </w:r>
+    </w:p>
+    <w:p>
+      <w:pPr>
+        <w:pStyle w:val="Paragraphedeliste"/>
+        <w:numPr>
+          <w:ilvl w:val="0"/>
+          <w:numId w:val="8"/>
+        </w:numPr>
+      </w:pPr>
+      <w:r>
+        <w:t xml:space="preserve">Agent automation and </w:t>
+      </w:r>
+      <w:proofErr w:type="spellStart"/>
+      <w:r>
+        <w:t>decision-making</w:t>
+      </w:r>
+      <w:proofErr w:type="spellEnd"/>
+      <w:r>
+        <w:t xml:space="preserve"> </w:t>
+      </w:r>
+      <w:proofErr w:type="spellStart"/>
+      <w:r>
+        <w:t>with</w:t>
+      </w:r>
+      <w:proofErr w:type="spellEnd"/>
+      <w:r>
+        <w:t xml:space="preserve"> Python and open-source </w:t>
+      </w:r>
+      <w:proofErr w:type="spellStart"/>
+      <w:r>
+        <w:t>LLMs</w:t>
+      </w:r>
+      <w:proofErr w:type="spellEnd"/>
+    </w:p>
+    <w:p>
+      <w:pPr>
+        <w:pStyle w:val="Paragraphedeliste"/>
+        <w:numPr>
+          <w:ilvl w:val="0"/>
+          <w:numId w:val="8"/>
+        </w:numPr>
+      </w:pPr>
+      <w:r>
+        <w:t xml:space="preserve">Backend </w:t>
+      </w:r>
+      <w:proofErr w:type="spellStart"/>
+      <w:r>
+        <w:t>integration</w:t>
+      </w:r>
+      <w:proofErr w:type="spellEnd"/>
+      <w:r>
+        <w:t xml:space="preserve"> </w:t>
+      </w:r>
+      <w:proofErr w:type="spellStart"/>
+      <w:r>
+        <w:t>using</w:t>
+      </w:r>
+      <w:proofErr w:type="spellEnd"/>
+      <w:r>
+        <w:t xml:space="preserve"> </w:t>
+      </w:r>
+      <w:proofErr w:type="spellStart"/>
+      <w:r>
+        <w:t>FastAPI</w:t>
+      </w:r>
+      <w:proofErr w:type="spellEnd"/>
+      <w:r>
+        <w:t xml:space="preserve"> </w:t>
+      </w:r>
+    </w:p>
+    <w:p>
+      <w:pPr>
+        <w:pStyle w:val="Paragraphedeliste"/>
+        <w:numPr>
+          <w:ilvl w:val="0"/>
+          <w:numId w:val="8"/>
+        </w:numPr>
+      </w:pPr>
+      <w:proofErr w:type="spellStart"/>
+      <w:r>
+        <w:t>React</w:t>
+      </w:r>
+      <w:proofErr w:type="spellEnd"/>
+      <w:r>
+        <w:t xml:space="preserve"> </w:t>
+      </w:r>
+      <w:proofErr w:type="spellStart"/>
+      <w:r>
+        <w:t>dashboard</w:t>
+      </w:r>
+      <w:proofErr w:type="spellEnd"/>
+      <w:r>
+        <w:t xml:space="preserve"> </w:t>
+      </w:r>
+      <w:proofErr w:type="spellStart"/>
+      <w:r>
+        <w:t>development</w:t>
+      </w:r>
+      <w:proofErr w:type="spellEnd"/>
+      <w:r>
+        <w:t xml:space="preserve"> for data </w:t>
+      </w:r>
+      <w:proofErr w:type="spellStart"/>
+      <w:r>
+        <w:t>visualization</w:t>
+      </w:r>
+      <w:proofErr w:type="spellEnd"/>
+      <w:r>
+        <w:t xml:space="preserve"> and agent interaction </w:t>
+      </w:r>
+    </w:p>
+    <w:p>
+      <w:pPr>
+        <w:pStyle w:val="Paragraphedeliste"/>
+        <w:numPr>
+          <w:ilvl w:val="0"/>
+          <w:numId w:val="8"/>
+        </w:numPr>
         <w:rPr>
           <w:lang w:val="en-GB"/>
         </w:rPr>
       </w:pPr>
+      <w:r>
+        <w:t xml:space="preserve">API orchestration </w:t>
+      </w:r>
+      <w:proofErr w:type="spellStart"/>
+      <w:r>
+        <w:t>between</w:t>
+      </w:r>
+      <w:proofErr w:type="spellEnd"/>
+      <w:r>
+        <w:t xml:space="preserve"> the agent, MongoDB, and the user interface</w:t>
+      </w:r>
     </w:p>
     <w:sectPr>
       <w:pgSz w:w="11906" w:h="16838"/>
@@ -2523,6 +3480,118 @@
     </w:lvl>
   </w:abstractNum>
   <w:abstractNum w:abstractNumId="4" w15:restartNumberingAfterBreak="0">
+    <w:nsid w:val="409E2653"/>
+    <w:multiLevelType w:val="hybridMultilevel"/>
+    <w:tmpl w:val="F872B9D2"/>
+    <w:lvl w:ilvl="0" w:tplc="5756FE40">
+      <w:numFmt w:val="bullet"/>
+      <w:lvlText w:val="-"/>
+      <w:lvlJc w:val="left"/>
+      <w:pPr>
+        <w:ind w:left="720" w:hanging="360"/>
+      </w:pPr>
+      <w:rPr>
+        <w:rFonts w:ascii="Aptos" w:eastAsiaTheme="minorEastAsia" w:hAnsi="Aptos" w:cstheme="minorBidi" w:hint="default"/>
+      </w:rPr>
+    </w:lvl>
+    <w:lvl w:ilvl="1" w:tplc="040C0003" w:tentative="1">
+      <w:start w:val="1"/>
+      <w:numFmt w:val="bullet"/>
+      <w:lvlText w:val="o"/>
+      <w:lvlJc w:val="left"/>
+      <w:pPr>
+        <w:ind w:left="1440" w:hanging="360"/>
+      </w:pPr>
+      <w:rPr>
+        <w:rFonts w:ascii="Courier New" w:hAnsi="Courier New" w:cs="Courier New" w:hint="default"/>
+      </w:rPr>
+    </w:lvl>
+    <w:lvl w:ilvl="2" w:tplc="040C0005" w:tentative="1">
+      <w:start w:val="1"/>
+      <w:numFmt w:val="bullet"/>
+      <w:lvlText w:val=""/>
+      <w:lvlJc w:val="left"/>
+      <w:pPr>
+        <w:ind w:left="2160" w:hanging="360"/>
+      </w:pPr>
+      <w:rPr>
+        <w:rFonts w:ascii="Wingdings" w:hAnsi="Wingdings" w:hint="default"/>
+      </w:rPr>
+    </w:lvl>
+    <w:lvl w:ilvl="3" w:tplc="040C0001" w:tentative="1">
+      <w:start w:val="1"/>
+      <w:numFmt w:val="bullet"/>
+      <w:lvlText w:val=""/>
+      <w:lvlJc w:val="left"/>
+      <w:pPr>
+        <w:ind w:left="2880" w:hanging="360"/>
+      </w:pPr>
+      <w:rPr>
+        <w:rFonts w:ascii="Symbol" w:hAnsi="Symbol" w:hint="default"/>
+      </w:rPr>
+    </w:lvl>
+    <w:lvl w:ilvl="4" w:tplc="040C0003" w:tentative="1">
+      <w:start w:val="1"/>
+      <w:numFmt w:val="bullet"/>
+      <w:lvlText w:val="o"/>
+      <w:lvlJc w:val="left"/>
+      <w:pPr>
+        <w:ind w:left="3600" w:hanging="360"/>
+      </w:pPr>
+      <w:rPr>
+        <w:rFonts w:ascii="Courier New" w:hAnsi="Courier New" w:cs="Courier New" w:hint="default"/>
+      </w:rPr>
+    </w:lvl>
+    <w:lvl w:ilvl="5" w:tplc="040C0005" w:tentative="1">
+      <w:start w:val="1"/>
+      <w:numFmt w:val="bullet"/>
+      <w:lvlText w:val=""/>
+      <w:lvlJc w:val="left"/>
+      <w:pPr>
+        <w:ind w:left="4320" w:hanging="360"/>
+      </w:pPr>
+      <w:rPr>
+        <w:rFonts w:ascii="Wingdings" w:hAnsi="Wingdings" w:hint="default"/>
+      </w:rPr>
+    </w:lvl>
+    <w:lvl w:ilvl="6" w:tplc="040C0001" w:tentative="1">
+      <w:start w:val="1"/>
+      <w:numFmt w:val="bullet"/>
+      <w:lvlText w:val=""/>
+      <w:lvlJc w:val="left"/>
+      <w:pPr>
+        <w:ind w:left="5040" w:hanging="360"/>
+      </w:pPr>
+      <w:rPr>
+        <w:rFonts w:ascii="Symbol" w:hAnsi="Symbol" w:hint="default"/>
+      </w:rPr>
+    </w:lvl>
+    <w:lvl w:ilvl="7" w:tplc="040C0003" w:tentative="1">
+      <w:start w:val="1"/>
+      <w:numFmt w:val="bullet"/>
+      <w:lvlText w:val="o"/>
+      <w:lvlJc w:val="left"/>
+      <w:pPr>
+        <w:ind w:left="5760" w:hanging="360"/>
+      </w:pPr>
+      <w:rPr>
+        <w:rFonts w:ascii="Courier New" w:hAnsi="Courier New" w:cs="Courier New" w:hint="default"/>
+      </w:rPr>
+    </w:lvl>
+    <w:lvl w:ilvl="8" w:tplc="040C0005" w:tentative="1">
+      <w:start w:val="1"/>
+      <w:numFmt w:val="bullet"/>
+      <w:lvlText w:val=""/>
+      <w:lvlJc w:val="left"/>
+      <w:pPr>
+        <w:ind w:left="6480" w:hanging="360"/>
+      </w:pPr>
+      <w:rPr>
+        <w:rFonts w:ascii="Wingdings" w:hAnsi="Wingdings" w:hint="default"/>
+      </w:rPr>
+    </w:lvl>
+  </w:abstractNum>
+  <w:abstractNum w:abstractNumId="5" w15:restartNumberingAfterBreak="0">
     <w:nsid w:val="4167542C"/>
     <w:multiLevelType w:val="hybridMultilevel"/>
     <w:tmpl w:val="EC46E154"/>
@@ -2634,7 +3703,7 @@
       </w:rPr>
     </w:lvl>
   </w:abstractNum>
-  <w:abstractNum w:abstractNumId="5" w15:restartNumberingAfterBreak="0">
+  <w:abstractNum w:abstractNumId="6" w15:restartNumberingAfterBreak="0">
     <w:nsid w:val="6D2C76CF"/>
     <w:multiLevelType w:val="hybridMultilevel"/>
     <w:tmpl w:val="8EE806BC"/>
@@ -2747,25 +3816,28 @@
     </w:lvl>
   </w:abstractNum>
   <w:num w:numId="1" w16cid:durableId="1991908894">
-    <w:abstractNumId w:val="5"/>
+    <w:abstractNumId w:val="6"/>
   </w:num>
   <w:num w:numId="2" w16cid:durableId="772171958">
     <w:abstractNumId w:val="3"/>
   </w:num>
   <w:num w:numId="3" w16cid:durableId="1390424455">
-    <w:abstractNumId w:val="5"/>
+    <w:abstractNumId w:val="6"/>
   </w:num>
   <w:num w:numId="4" w16cid:durableId="13921501">
     <w:abstractNumId w:val="2"/>
   </w:num>
   <w:num w:numId="5" w16cid:durableId="133255785">
-    <w:abstractNumId w:val="4"/>
+    <w:abstractNumId w:val="5"/>
   </w:num>
   <w:num w:numId="6" w16cid:durableId="240722023">
     <w:abstractNumId w:val="0"/>
   </w:num>
   <w:num w:numId="7" w16cid:durableId="1753159684">
     <w:abstractNumId w:val="1"/>
+  </w:num>
+  <w:num w:numId="8" w16cid:durableId="145325042">
+    <w:abstractNumId w:val="4"/>
   </w:num>
 </w:numbering>
 </file>
@@ -3381,7 +4453,6 @@
   <w:style w:type="character" w:default="1" w:styleId="Policepardfaut">
     <w:name w:val="Default Paragraph Font"/>
     <w:uiPriority w:val="1"/>
-    <w:semiHidden/>
     <w:unhideWhenUsed/>
   </w:style>
   <w:style w:type="table" w:default="1" w:styleId="TableauNormal">

</xml_diff>

<commit_message>
Add the section AI setup in the report of week 2
</commit_message>
<xml_diff>
--- a/Documents/Report_Week_2.docx
+++ b/Documents/Report_Week_2.docx
@@ -127,7 +127,6 @@
         </w:rPr>
         <w:t xml:space="preserve"> </w:t>
       </w:r>
-      <w:proofErr w:type="spellStart"/>
       <w:r>
         <w:rPr>
           <w:sz w:val="20"/>
@@ -135,7 +134,6 @@
         </w:rPr>
         <w:t>Rimbeau</w:t>
       </w:r>
-      <w:proofErr w:type="spellEnd"/>
     </w:p>
     <w:sdt>
       <w:sdtPr>
@@ -2456,13 +2454,56 @@
         <w:rPr>
           <w:lang w:val="en-GB"/>
         </w:rPr>
-        <w:t>[SCREEN DU RETOUR DE LA FONCTION DE TEST]</w:t>
-      </w:r>
-      <w:r>
-        <w:rPr>
+        <w:br w:type="page"/>
+      </w:r>
+      <w:r>
+        <w:rPr>
+          <w:noProof/>
           <w:lang w:val="en-GB"/>
-        </w:rPr>
-        <w:br w:type="page"/>
+          <w14:ligatures w14:val="standardContextual"/>
+        </w:rPr>
+        <w:lastRenderedPageBreak/>
+        <w:drawing>
+          <wp:inline distT="0" distB="0" distL="0" distR="0" wp14:anchorId="4141C47D" wp14:editId="71576E6B">
+            <wp:extent cx="5760720" cy="551180"/>
+            <wp:effectExtent l="0" t="0" r="5080" b="0"/>
+            <wp:docPr id="1363908943" name="Image 1"/>
+            <wp:cNvGraphicFramePr>
+              <a:graphicFrameLocks xmlns:a="http://schemas.openxmlformats.org/drawingml/2006/main" noChangeAspect="1"/>
+            </wp:cNvGraphicFramePr>
+            <a:graphic xmlns:a="http://schemas.openxmlformats.org/drawingml/2006/main">
+              <a:graphicData uri="http://schemas.openxmlformats.org/drawingml/2006/picture">
+                <pic:pic xmlns:pic="http://schemas.openxmlformats.org/drawingml/2006/picture">
+                  <pic:nvPicPr>
+                    <pic:cNvPr id="1363908943" name="Image 1363908943"/>
+                    <pic:cNvPicPr/>
+                  </pic:nvPicPr>
+                  <pic:blipFill>
+                    <a:blip r:embed="rId7" cstate="print">
+                      <a:extLst>
+                        <a:ext uri="{28A0092B-C50C-407E-A947-70E740481C1C}">
+                          <a14:useLocalDpi xmlns:a14="http://schemas.microsoft.com/office/drawing/2010/main" val="0"/>
+                        </a:ext>
+                      </a:extLst>
+                    </a:blip>
+                    <a:stretch>
+                      <a:fillRect/>
+                    </a:stretch>
+                  </pic:blipFill>
+                  <pic:spPr>
+                    <a:xfrm>
+                      <a:off x="0" y="0"/>
+                      <a:ext cx="5760720" cy="551180"/>
+                    </a:xfrm>
+                    <a:prstGeom prst="rect">
+                      <a:avLst/>
+                    </a:prstGeom>
+                  </pic:spPr>
+                </pic:pic>
+              </a:graphicData>
+            </a:graphic>
+          </wp:inline>
+        </w:drawing>
       </w:r>
     </w:p>
     <w:p>
@@ -2477,7 +2518,6 @@
         <w:rPr>
           <w:lang w:val="en-GB"/>
         </w:rPr>
-        <w:lastRenderedPageBreak/>
         <w:t>Work completed</w:t>
       </w:r>
       <w:bookmarkEnd w:id="7"/>
@@ -2589,6 +2629,91 @@
           <w:lang w:val="en-US"/>
         </w:rPr>
       </w:pPr>
+      <w:r>
+        <w:rPr>
+          <w:lang w:val="en-US"/>
+        </w:rPr>
+        <w:t>To install the AI model, we chose to create a new container specifically dedicated to this service.</w:t>
+      </w:r>
+    </w:p>
+    <w:p>
+      <w:pPr>
+        <w:rPr>
+          <w:lang w:val="en-US"/>
+        </w:rPr>
+      </w:pPr>
+      <w:r>
+        <w:rPr>
+          <w:lang w:val="en-US"/>
+        </w:rPr>
+        <w:t>To do this, we installed Python in the container, followed by the Hugging Face and llama-</w:t>
+      </w:r>
+      <w:proofErr w:type="spellStart"/>
+      <w:r>
+        <w:rPr>
+          <w:lang w:val="en-US"/>
+        </w:rPr>
+        <w:t>cpp</w:t>
+      </w:r>
+      <w:proofErr w:type="spellEnd"/>
+      <w:r>
+        <w:rPr>
+          <w:lang w:val="en-US"/>
+        </w:rPr>
+        <w:t xml:space="preserve"> </w:t>
+      </w:r>
+      <w:r>
+        <w:rPr>
+          <w:lang w:val="en-US"/>
+        </w:rPr>
+        <w:t xml:space="preserve">python </w:t>
+      </w:r>
+      <w:r>
+        <w:rPr>
+          <w:lang w:val="en-US"/>
+        </w:rPr>
+        <w:t>libraries.</w:t>
+      </w:r>
+    </w:p>
+    <w:p>
+      <w:pPr>
+        <w:rPr>
+          <w:lang w:val="en-US"/>
+        </w:rPr>
+      </w:pPr>
+      <w:r>
+        <w:rPr>
+          <w:lang w:val="en-US"/>
+        </w:rPr>
+        <w:t>Hugging Face will allow us to download the Mistral LLM model, and llama-</w:t>
+      </w:r>
+      <w:proofErr w:type="spellStart"/>
+      <w:r>
+        <w:rPr>
+          <w:lang w:val="en-US"/>
+        </w:rPr>
+        <w:t>cpp</w:t>
+      </w:r>
+      <w:proofErr w:type="spellEnd"/>
+      <w:r>
+        <w:rPr>
+          <w:lang w:val="en-US"/>
+        </w:rPr>
+        <w:t xml:space="preserve"> will allow us to run it.</w:t>
+      </w:r>
+    </w:p>
+    <w:p>
+      <w:pPr>
+        <w:rPr>
+          <w:lang w:val="en-US"/>
+        </w:rPr>
+      </w:pPr>
+      <w:r>
+        <w:rPr>
+          <w:lang w:val="en-US"/>
+        </w:rPr>
+        <w:t>After that, we were able to run the script to test the LLM and move on to developing the MCP server and endpoints in the backend so that we could interact with the MCP server.</w:t>
+      </w:r>
     </w:p>
     <w:p>
       <w:pPr>
@@ -2700,6 +2825,7 @@
     </w:p>
     <w:p>
       <w:r>
+        <w:lastRenderedPageBreak/>
         <w:t xml:space="preserve">This </w:t>
       </w:r>
       <w:proofErr w:type="spellStart"/>

</xml_diff>

<commit_message>
feat(report): fixed style of report
</commit_message>
<xml_diff>
--- a/Documents/Report_Week_2.docx
+++ b/Documents/Report_Week_2.docx
@@ -1,6 +1,6 @@
 
 <file path=word/document.xml><?xml version="1.0" encoding="utf-8"?>
-<w:document xmlns:wpc="http://schemas.microsoft.com/office/word/2010/wordprocessingCanvas" xmlns:cx="http://schemas.microsoft.com/office/drawing/2014/chartex" xmlns:cx1="http://schemas.microsoft.com/office/drawing/2015/9/8/chartex" xmlns:cx2="http://schemas.microsoft.com/office/drawing/2015/10/21/chartex" xmlns:cx3="http://schemas.microsoft.com/office/drawing/2016/5/9/chartex" xmlns:cx4="http://schemas.microsoft.com/office/drawing/2016/5/10/chartex" xmlns:cx5="http://schemas.microsoft.com/office/drawing/2016/5/11/chartex" xmlns:cx6="http://schemas.microsoft.com/office/drawing/2016/5/12/chartex" xmlns:cx7="http://schemas.microsoft.com/office/drawing/2016/5/13/chartex" xmlns:cx8="http://schemas.microsoft.com/office/drawing/2016/5/14/chartex" xmlns:mc="http://schemas.openxmlformats.org/markup-compatibility/2006" xmlns:aink="http://schemas.microsoft.com/office/drawing/2016/ink" xmlns:am3d="http://schemas.microsoft.com/office/drawing/2017/model3d" xmlns:o="urn:schemas-microsoft-com:office:office" xmlns:oel="http://schemas.microsoft.com/office/2019/extlst" xmlns:r="http://schemas.openxmlformats.org/officeDocument/2006/relationships" xmlns:m="http://schemas.openxmlformats.org/officeDocument/2006/math" xmlns:v="urn:schemas-microsoft-com:vml" xmlns:wp14="http://schemas.microsoft.com/office/word/2010/wordprocessingDrawing" xmlns:wp="http://schemas.openxmlformats.org/drawingml/2006/wordprocessingDrawing" xmlns:w10="urn:schemas-microsoft-com:office:word" xmlns:w="http://schemas.openxmlformats.org/wordprocessingml/2006/main" xmlns:w14="http://schemas.microsoft.com/office/word/2010/wordml" xmlns:w15="http://schemas.microsoft.com/office/word/2012/wordml" xmlns:w16cex="http://schemas.microsoft.com/office/word/2018/wordml/cex" xmlns:w16cid="http://schemas.microsoft.com/office/word/2016/wordml/cid" xmlns:w16="http://schemas.microsoft.com/office/word/2018/wordml" xmlns:w16du="http://schemas.microsoft.com/office/word/2023/wordml/word16du" xmlns:w16sdtdh="http://schemas.microsoft.com/office/word/2020/wordml/sdtdatahash" xmlns:w16sdtfl="http://schemas.microsoft.com/office/word/2024/wordml/sdtformatlock" xmlns:w16se="http://schemas.microsoft.com/office/word/2015/wordml/symex" xmlns:wpg="http://schemas.microsoft.com/office/word/2010/wordprocessingGroup" xmlns:wpi="http://schemas.microsoft.com/office/word/2010/wordprocessingInk" xmlns:wne="http://schemas.microsoft.com/office/word/2006/wordml" xmlns:wps="http://schemas.microsoft.com/office/word/2010/wordprocessingShape" mc:Ignorable="w14 w15 w16se w16cid w16 w16cex w16sdtdh w16sdtfl w16du wp14">
+<w:document xmlns:wpc="http://schemas.microsoft.com/office/word/2010/wordprocessingCanvas" xmlns:cx="http://schemas.microsoft.com/office/drawing/2014/chartex" xmlns:cx1="http://schemas.microsoft.com/office/drawing/2015/9/8/chartex" xmlns:cx2="http://schemas.microsoft.com/office/drawing/2015/10/21/chartex" xmlns:cx3="http://schemas.microsoft.com/office/drawing/2016/5/9/chartex" xmlns:cx4="http://schemas.microsoft.com/office/drawing/2016/5/10/chartex" xmlns:cx5="http://schemas.microsoft.com/office/drawing/2016/5/11/chartex" xmlns:cx6="http://schemas.microsoft.com/office/drawing/2016/5/12/chartex" xmlns:cx7="http://schemas.microsoft.com/office/drawing/2016/5/13/chartex" xmlns:cx8="http://schemas.microsoft.com/office/drawing/2016/5/14/chartex" xmlns:mc="http://schemas.openxmlformats.org/markup-compatibility/2006" xmlns:aink="http://schemas.microsoft.com/office/drawing/2016/ink" xmlns:am3d="http://schemas.microsoft.com/office/drawing/2017/model3d" xmlns:o="urn:schemas-microsoft-com:office:office" xmlns:r="http://schemas.openxmlformats.org/officeDocument/2006/relationships" xmlns:m="http://schemas.openxmlformats.org/officeDocument/2006/math" xmlns:v="urn:schemas-microsoft-com:vml" xmlns:wp14="http://schemas.microsoft.com/office/word/2010/wordprocessingDrawing" xmlns:wp="http://schemas.openxmlformats.org/drawingml/2006/wordprocessingDrawing" xmlns:w10="urn:schemas-microsoft-com:office:word" xmlns:w="http://schemas.openxmlformats.org/wordprocessingml/2006/main" xmlns:w14="http://schemas.microsoft.com/office/word/2010/wordml" xmlns:w15="http://schemas.microsoft.com/office/word/2012/wordml" xmlns:w16cex="http://schemas.microsoft.com/office/word/2018/wordml/cex" xmlns:w16cid="http://schemas.microsoft.com/office/word/2016/wordml/cid" xmlns:w16="http://schemas.microsoft.com/office/word/2018/wordml" xmlns:w16sdtdh="http://schemas.microsoft.com/office/word/2020/wordml/sdtdatahash" xmlns:w16se="http://schemas.microsoft.com/office/word/2015/wordml/symex" xmlns:wpg="http://schemas.microsoft.com/office/word/2010/wordprocessingGroup" xmlns:wpi="http://schemas.microsoft.com/office/word/2010/wordprocessingInk" xmlns:wne="http://schemas.microsoft.com/office/word/2006/wordml" xmlns:wps="http://schemas.microsoft.com/office/word/2010/wordprocessingShape" mc:Ignorable="w14 w15 w16se w16cid w16 w16cex w16sdtdh wp14">
   <w:body>
     <w:p>
       <w:pPr>
@@ -97,6 +97,7 @@
         </w:rPr>
         <w:t xml:space="preserve"> </w:t>
       </w:r>
+      <w:proofErr w:type="spellStart"/>
       <w:r>
         <w:rPr>
           <w:sz w:val="20"/>
@@ -104,6 +105,7 @@
         </w:rPr>
         <w:t>Lacotte</w:t>
       </w:r>
+      <w:proofErr w:type="spellEnd"/>
       <w:r>
         <w:rPr>
           <w:sz w:val="20"/>
@@ -216,9 +218,9 @@
               <w:i w:val="0"/>
               <w:iCs w:val="0"/>
               <w:noProof/>
-              <w:kern w:val="2"/>
+              <w:sz w:val="22"/>
+              <w:szCs w:val="22"/>
               <w:lang w:eastAsia="fr-FR"/>
-              <w14:ligatures w14:val="standardContextual"/>
             </w:rPr>
           </w:pPr>
           <w:r>
@@ -238,7 +240,7 @@
             </w:rPr>
             <w:fldChar w:fldCharType="separate"/>
           </w:r>
-          <w:hyperlink w:anchor="_Toc213397060" w:history="1">
+          <w:hyperlink w:anchor="_Toc213398486" w:history="1">
             <w:r>
               <w:rPr>
                 <w:rStyle w:val="Lienhypertexte"/>
@@ -266,7 +268,7 @@
                 <w:noProof/>
                 <w:webHidden/>
               </w:rPr>
-              <w:instrText xml:space="preserve"> PAGEREF _Toc213397060 \h </w:instrText>
+              <w:instrText xml:space="preserve"> PAGEREF _Toc213398486 \h </w:instrText>
             </w:r>
             <w:r>
               <w:rPr>
@@ -307,14 +309,10 @@
               <w:b w:val="0"/>
               <w:bCs w:val="0"/>
               <w:noProof/>
-              <w:kern w:val="2"/>
-              <w:sz w:val="24"/>
-              <w:szCs w:val="24"/>
               <w:lang w:eastAsia="fr-FR"/>
-              <w14:ligatures w14:val="standardContextual"/>
             </w:rPr>
           </w:pPr>
-          <w:hyperlink w:anchor="_Toc213397061" w:history="1">
+          <w:hyperlink w:anchor="_Toc213398487" w:history="1">
             <w:r>
               <w:rPr>
                 <w:rStyle w:val="Lienhypertexte"/>
@@ -342,7 +340,7 @@
                 <w:noProof/>
                 <w:webHidden/>
               </w:rPr>
-              <w:instrText xml:space="preserve"> PAGEREF _Toc213397061 \h </w:instrText>
+              <w:instrText xml:space="preserve"> PAGEREF _Toc213398487 \h </w:instrText>
             </w:r>
             <w:r>
               <w:rPr>
@@ -383,14 +381,10 @@
               <w:b w:val="0"/>
               <w:bCs w:val="0"/>
               <w:noProof/>
-              <w:kern w:val="2"/>
-              <w:sz w:val="24"/>
-              <w:szCs w:val="24"/>
               <w:lang w:eastAsia="fr-FR"/>
-              <w14:ligatures w14:val="standardContextual"/>
             </w:rPr>
           </w:pPr>
-          <w:hyperlink w:anchor="_Toc213397062" w:history="1">
+          <w:hyperlink w:anchor="_Toc213398488" w:history="1">
             <w:r>
               <w:rPr>
                 <w:rStyle w:val="Lienhypertexte"/>
@@ -417,7 +411,7 @@
                 <w:noProof/>
                 <w:webHidden/>
               </w:rPr>
-              <w:instrText xml:space="preserve"> PAGEREF _Toc213397062 \h </w:instrText>
+              <w:instrText xml:space="preserve"> PAGEREF _Toc213398488 \h </w:instrText>
             </w:r>
             <w:r>
               <w:rPr>
@@ -460,12 +454,12 @@
               <w:i w:val="0"/>
               <w:iCs w:val="0"/>
               <w:noProof/>
-              <w:kern w:val="2"/>
+              <w:sz w:val="22"/>
+              <w:szCs w:val="22"/>
               <w:lang w:eastAsia="fr-FR"/>
-              <w14:ligatures w14:val="standardContextual"/>
             </w:rPr>
           </w:pPr>
-          <w:hyperlink w:anchor="_Toc213397063" w:history="1">
+          <w:hyperlink w:anchor="_Toc213398489" w:history="1">
             <w:r>
               <w:rPr>
                 <w:rStyle w:val="Lienhypertexte"/>
@@ -492,7 +486,7 @@
                 <w:noProof/>
                 <w:webHidden/>
               </w:rPr>
-              <w:instrText xml:space="preserve"> PAGEREF _Toc213397063 \h </w:instrText>
+              <w:instrText xml:space="preserve"> PAGEREF _Toc213398489 \h </w:instrText>
             </w:r>
             <w:r>
               <w:rPr>
@@ -533,14 +527,10 @@
               <w:b w:val="0"/>
               <w:bCs w:val="0"/>
               <w:noProof/>
-              <w:kern w:val="2"/>
-              <w:sz w:val="24"/>
-              <w:szCs w:val="24"/>
               <w:lang w:eastAsia="fr-FR"/>
-              <w14:ligatures w14:val="standardContextual"/>
             </w:rPr>
           </w:pPr>
-          <w:hyperlink w:anchor="_Toc213397064" w:history="1">
+          <w:hyperlink w:anchor="_Toc213398490" w:history="1">
             <w:r>
               <w:rPr>
                 <w:rStyle w:val="Lienhypertexte"/>
@@ -568,7 +558,7 @@
                 <w:noProof/>
                 <w:webHidden/>
               </w:rPr>
-              <w:instrText xml:space="preserve"> PAGEREF _Toc213397064 \h </w:instrText>
+              <w:instrText xml:space="preserve"> PAGEREF _Toc213398490 \h </w:instrText>
             </w:r>
             <w:r>
               <w:rPr>
@@ -609,14 +599,10 @@
               <w:b w:val="0"/>
               <w:bCs w:val="0"/>
               <w:noProof/>
-              <w:kern w:val="2"/>
-              <w:sz w:val="24"/>
-              <w:szCs w:val="24"/>
               <w:lang w:eastAsia="fr-FR"/>
-              <w14:ligatures w14:val="standardContextual"/>
             </w:rPr>
           </w:pPr>
-          <w:hyperlink w:anchor="_Toc213397065" w:history="1">
+          <w:hyperlink w:anchor="_Toc213398491" w:history="1">
             <w:r>
               <w:rPr>
                 <w:rStyle w:val="Lienhypertexte"/>
@@ -644,7 +630,7 @@
                 <w:noProof/>
                 <w:webHidden/>
               </w:rPr>
-              <w:instrText xml:space="preserve"> PAGEREF _Toc213397065 \h </w:instrText>
+              <w:instrText xml:space="preserve"> PAGEREF _Toc213398491 \h </w:instrText>
             </w:r>
             <w:r>
               <w:rPr>
@@ -685,14 +671,10 @@
               <w:b w:val="0"/>
               <w:bCs w:val="0"/>
               <w:noProof/>
-              <w:kern w:val="2"/>
-              <w:sz w:val="24"/>
-              <w:szCs w:val="24"/>
               <w:lang w:eastAsia="fr-FR"/>
-              <w14:ligatures w14:val="standardContextual"/>
             </w:rPr>
           </w:pPr>
-          <w:hyperlink w:anchor="_Toc213397066" w:history="1">
+          <w:hyperlink w:anchor="_Toc213398492" w:history="1">
             <w:r>
               <w:rPr>
                 <w:rStyle w:val="Lienhypertexte"/>
@@ -720,7 +702,7 @@
                 <w:noProof/>
                 <w:webHidden/>
               </w:rPr>
-              <w:instrText xml:space="preserve"> PAGEREF _Toc213397066 \h </w:instrText>
+              <w:instrText xml:space="preserve"> PAGEREF _Toc213398492 \h </w:instrText>
             </w:r>
             <w:r>
               <w:rPr>
@@ -763,12 +745,12 @@
               <w:i w:val="0"/>
               <w:iCs w:val="0"/>
               <w:noProof/>
-              <w:kern w:val="2"/>
+              <w:sz w:val="22"/>
+              <w:szCs w:val="22"/>
               <w:lang w:eastAsia="fr-FR"/>
-              <w14:ligatures w14:val="standardContextual"/>
             </w:rPr>
           </w:pPr>
-          <w:hyperlink w:anchor="_Toc213397067" w:history="1">
+          <w:hyperlink w:anchor="_Toc213398493" w:history="1">
             <w:r>
               <w:rPr>
                 <w:rStyle w:val="Lienhypertexte"/>
@@ -796,7 +778,7 @@
                 <w:noProof/>
                 <w:webHidden/>
               </w:rPr>
-              <w:instrText xml:space="preserve"> PAGEREF _Toc213397067 \h </w:instrText>
+              <w:instrText xml:space="preserve"> PAGEREF _Toc213398493 \h </w:instrText>
             </w:r>
             <w:r>
               <w:rPr>
@@ -837,14 +819,10 @@
               <w:b w:val="0"/>
               <w:bCs w:val="0"/>
               <w:noProof/>
-              <w:kern w:val="2"/>
-              <w:sz w:val="24"/>
-              <w:szCs w:val="24"/>
               <w:lang w:eastAsia="fr-FR"/>
-              <w14:ligatures w14:val="standardContextual"/>
             </w:rPr>
           </w:pPr>
-          <w:hyperlink w:anchor="_Toc213397068" w:history="1">
+          <w:hyperlink w:anchor="_Toc213398494" w:history="1">
             <w:r>
               <w:rPr>
                 <w:rStyle w:val="Lienhypertexte"/>
@@ -872,7 +850,7 @@
                 <w:noProof/>
                 <w:webHidden/>
               </w:rPr>
-              <w:instrText xml:space="preserve"> PAGEREF _Toc213397068 \h </w:instrText>
+              <w:instrText xml:space="preserve"> PAGEREF _Toc213398494 \h </w:instrText>
             </w:r>
             <w:r>
               <w:rPr>
@@ -913,14 +891,10 @@
               <w:b w:val="0"/>
               <w:bCs w:val="0"/>
               <w:noProof/>
-              <w:kern w:val="2"/>
-              <w:sz w:val="24"/>
-              <w:szCs w:val="24"/>
               <w:lang w:eastAsia="fr-FR"/>
-              <w14:ligatures w14:val="standardContextual"/>
             </w:rPr>
           </w:pPr>
-          <w:hyperlink w:anchor="_Toc213397069" w:history="1">
+          <w:hyperlink w:anchor="_Toc213398495" w:history="1">
             <w:r>
               <w:rPr>
                 <w:rStyle w:val="Lienhypertexte"/>
@@ -948,7 +922,7 @@
                 <w:noProof/>
                 <w:webHidden/>
               </w:rPr>
-              <w:instrText xml:space="preserve"> PAGEREF _Toc213397069 \h </w:instrText>
+              <w:instrText xml:space="preserve"> PAGEREF _Toc213398495 \h </w:instrText>
             </w:r>
             <w:r>
               <w:rPr>
@@ -989,14 +963,10 @@
               <w:b w:val="0"/>
               <w:bCs w:val="0"/>
               <w:noProof/>
-              <w:kern w:val="2"/>
-              <w:sz w:val="24"/>
-              <w:szCs w:val="24"/>
               <w:lang w:eastAsia="fr-FR"/>
-              <w14:ligatures w14:val="standardContextual"/>
             </w:rPr>
           </w:pPr>
-          <w:hyperlink w:anchor="_Toc213397070" w:history="1">
+          <w:hyperlink w:anchor="_Toc213398496" w:history="1">
             <w:r>
               <w:rPr>
                 <w:rStyle w:val="Lienhypertexte"/>
@@ -1024,7 +994,7 @@
                 <w:noProof/>
                 <w:webHidden/>
               </w:rPr>
-              <w:instrText xml:space="preserve"> PAGEREF _Toc213397070 \h </w:instrText>
+              <w:instrText xml:space="preserve"> PAGEREF _Toc213398496 \h </w:instrText>
             </w:r>
             <w:r>
               <w:rPr>
@@ -1044,7 +1014,7 @@
                 <w:noProof/>
                 <w:webHidden/>
               </w:rPr>
-              <w:t>4</w:t>
+              <w:t>5</w:t>
             </w:r>
             <w:r>
               <w:rPr>
@@ -1065,21 +1035,17 @@
               <w:b w:val="0"/>
               <w:bCs w:val="0"/>
               <w:noProof/>
-              <w:kern w:val="2"/>
-              <w:sz w:val="24"/>
-              <w:szCs w:val="24"/>
               <w:lang w:eastAsia="fr-FR"/>
-              <w14:ligatures w14:val="standardContextual"/>
             </w:rPr>
           </w:pPr>
-          <w:hyperlink w:anchor="_Toc213397071" w:history="1">
+          <w:hyperlink w:anchor="_Toc213398497" w:history="1">
             <w:r>
               <w:rPr>
                 <w:rStyle w:val="Lienhypertexte"/>
                 <w:noProof/>
                 <w:lang w:val="en-GB"/>
               </w:rPr>
-              <w:t>Linking the MCP server to the AI agent</w:t>
+              <w:t>Linking the LLM to the MCP server</w:t>
             </w:r>
             <w:r>
               <w:rPr>
@@ -1100,7 +1066,7 @@
                 <w:noProof/>
                 <w:webHidden/>
               </w:rPr>
-              <w:instrText xml:space="preserve"> PAGEREF _Toc213397071 \h </w:instrText>
+              <w:instrText xml:space="preserve"> PAGEREF _Toc213398497 \h </w:instrText>
             </w:r>
             <w:r>
               <w:rPr>
@@ -1120,7 +1086,7 @@
                 <w:noProof/>
                 <w:webHidden/>
               </w:rPr>
-              <w:t>5</w:t>
+              <w:t>6</w:t>
             </w:r>
             <w:r>
               <w:rPr>
@@ -1141,14 +1107,10 @@
               <w:b w:val="0"/>
               <w:bCs w:val="0"/>
               <w:noProof/>
-              <w:kern w:val="2"/>
-              <w:sz w:val="24"/>
-              <w:szCs w:val="24"/>
               <w:lang w:eastAsia="fr-FR"/>
-              <w14:ligatures w14:val="standardContextual"/>
             </w:rPr>
           </w:pPr>
-          <w:hyperlink w:anchor="_Toc213397072" w:history="1">
+          <w:hyperlink w:anchor="_Toc213398498" w:history="1">
             <w:r>
               <w:rPr>
                 <w:rStyle w:val="Lienhypertexte"/>
@@ -1176,7 +1138,7 @@
                 <w:noProof/>
                 <w:webHidden/>
               </w:rPr>
-              <w:instrText xml:space="preserve"> PAGEREF _Toc213397072 \h </w:instrText>
+              <w:instrText xml:space="preserve"> PAGEREF _Toc213398498 \h </w:instrText>
             </w:r>
             <w:r>
               <w:rPr>
@@ -1196,7 +1158,7 @@
                 <w:noProof/>
                 <w:webHidden/>
               </w:rPr>
-              <w:t>5</w:t>
+              <w:t>7</w:t>
             </w:r>
             <w:r>
               <w:rPr>
@@ -1219,12 +1181,12 @@
               <w:i w:val="0"/>
               <w:iCs w:val="0"/>
               <w:noProof/>
-              <w:kern w:val="2"/>
+              <w:sz w:val="22"/>
+              <w:szCs w:val="22"/>
               <w:lang w:eastAsia="fr-FR"/>
-              <w14:ligatures w14:val="standardContextual"/>
             </w:rPr>
           </w:pPr>
-          <w:hyperlink w:anchor="_Toc213397073" w:history="1">
+          <w:hyperlink w:anchor="_Toc213398499" w:history="1">
             <w:r>
               <w:rPr>
                 <w:rStyle w:val="Lienhypertexte"/>
@@ -1252,7 +1214,7 @@
                 <w:noProof/>
                 <w:webHidden/>
               </w:rPr>
-              <w:instrText xml:space="preserve"> PAGEREF _Toc213397073 \h </w:instrText>
+              <w:instrText xml:space="preserve"> PAGEREF _Toc213398499 \h </w:instrText>
             </w:r>
             <w:r>
               <w:rPr>
@@ -1272,7 +1234,7 @@
                 <w:noProof/>
                 <w:webHidden/>
               </w:rPr>
-              <w:t>6</w:t>
+              <w:t>8</w:t>
             </w:r>
             <w:r>
               <w:rPr>
@@ -1318,7 +1280,7 @@
           <w:lang w:val="en-GB"/>
         </w:rPr>
       </w:pPr>
-      <w:bookmarkStart w:id="0" w:name="_Toc213397060"/>
+      <w:bookmarkStart w:id="0" w:name="_Toc213398486"/>
       <w:r>
         <w:rPr>
           <w:lang w:val="en-GB"/>
@@ -1335,7 +1297,7 @@
           <w:lang w:val="en-GB"/>
         </w:rPr>
       </w:pPr>
-      <w:bookmarkStart w:id="1" w:name="_Toc213397061"/>
+      <w:bookmarkStart w:id="1" w:name="_Toc213398487"/>
       <w:r>
         <w:rPr>
           <w:lang w:val="en-GB"/>
@@ -1400,7 +1362,7 @@
       <w:pPr>
         <w:pStyle w:val="Titre2"/>
       </w:pPr>
-      <w:bookmarkStart w:id="2" w:name="_Toc213397062"/>
+      <w:bookmarkStart w:id="2" w:name="_Toc213398488"/>
       <w:r>
         <w:t>Objective</w:t>
       </w:r>
@@ -1531,7 +1493,7 @@
       <w:pPr>
         <w:pStyle w:val="Titre1"/>
       </w:pPr>
-      <w:bookmarkStart w:id="3" w:name="_Toc213397063"/>
+      <w:bookmarkStart w:id="3" w:name="_Toc213398489"/>
       <w:r>
         <w:t xml:space="preserve">Project </w:t>
       </w:r>
@@ -1675,7 +1637,7 @@
           <w:lang w:val="en-GB"/>
         </w:rPr>
       </w:pPr>
-      <w:bookmarkStart w:id="4" w:name="_Toc213397064"/>
+      <w:bookmarkStart w:id="4" w:name="_Toc213398490"/>
       <w:r>
         <w:rPr>
           <w:lang w:val="en-GB"/>
@@ -1719,7 +1681,7 @@
           <w:lang w:val="en-GB"/>
         </w:rPr>
       </w:pPr>
-      <w:bookmarkStart w:id="5" w:name="_Toc213397065"/>
+      <w:bookmarkStart w:id="5" w:name="_Toc213398491"/>
       <w:r>
         <w:rPr>
           <w:lang w:val="en-GB"/>
@@ -1796,16 +1758,16 @@
           <w:noProof/>
         </w:rPr>
         <w:drawing>
-          <wp:anchor distT="0" distB="0" distL="114300" distR="114300" simplePos="0" relativeHeight="251661312" behindDoc="0" locked="0" layoutInCell="1" allowOverlap="1" wp14:anchorId="55E0782A" wp14:editId="05AF30B7">
+          <wp:anchor distT="0" distB="0" distL="114300" distR="114300" simplePos="0" relativeHeight="251661312" behindDoc="0" locked="0" layoutInCell="1" allowOverlap="1" wp14:anchorId="55E0782A" wp14:editId="7C2437BE">
             <wp:simplePos x="0" y="0"/>
             <wp:positionH relativeFrom="margin">
-              <wp:align>center</wp:align>
+              <wp:posOffset>1691005</wp:posOffset>
             </wp:positionH>
             <wp:positionV relativeFrom="paragraph">
               <wp:posOffset>556260</wp:posOffset>
             </wp:positionV>
-            <wp:extent cx="2383155" cy="3155950"/>
-            <wp:effectExtent l="0" t="0" r="0" b="6350"/>
+            <wp:extent cx="2056765" cy="2724150"/>
+            <wp:effectExtent l="0" t="0" r="635" b="0"/>
             <wp:wrapTopAndBottom/>
             <wp:docPr id="1876955518" name="Image 3"/>
             <wp:cNvGraphicFramePr>
@@ -1836,7 +1798,7 @@
                   <pic:spPr bwMode="auto">
                     <a:xfrm>
                       <a:off x="0" y="0"/>
-                      <a:ext cx="2383155" cy="3155950"/>
+                      <a:ext cx="2056765" cy="2724150"/>
                     </a:xfrm>
                     <a:prstGeom prst="rect">
                       <a:avLst/>
@@ -1891,7 +1853,7 @@
           <w:lang w:val="en-US"/>
         </w:rPr>
       </w:pPr>
-      <w:bookmarkStart w:id="6" w:name="_Toc213397066"/>
+      <w:bookmarkStart w:id="6" w:name="_Toc213398492"/>
       <w:r>
         <w:rPr>
           <w:lang w:val="en-US"/>
@@ -1946,7 +1908,9 @@
     <w:p>
       <w:pPr>
         <w:rPr>
-          <w:lang w:val="en-GB"/>
+          <w:noProof/>
+          <w:lang w:val="en-GB"/>
+          <w14:ligatures w14:val="standardContextual"/>
         </w:rPr>
       </w:pPr>
       <w:r>
@@ -1955,30 +1919,31 @@
         </w:rPr>
         <w:t>Here is an example of the output returned by the test script, demonstrating that the connection with the model was successfully established and that it could generate coherent text responses:</w:t>
       </w:r>
-    </w:p>
-    <w:p>
-      <w:pPr>
-        <w:rPr>
-          <w:lang w:val="en-GB"/>
-        </w:rPr>
-      </w:pPr>
-      <w:r>
-        <w:rPr>
-          <w:lang w:val="en-GB"/>
-        </w:rPr>
-        <w:br w:type="page"/>
-      </w:r>
       <w:r>
         <w:rPr>
           <w:noProof/>
           <w:lang w:val="en-GB"/>
           <w14:ligatures w14:val="standardContextual"/>
         </w:rPr>
-        <w:lastRenderedPageBreak/>
+        <w:t xml:space="preserve"> </w:t>
+      </w:r>
+    </w:p>
+    <w:p>
+      <w:pPr>
+        <w:rPr>
+          <w:lang w:val="en-GB"/>
+        </w:rPr>
+      </w:pPr>
+      <w:r>
+        <w:rPr>
+          <w:noProof/>
+          <w:lang w:val="en-GB"/>
+          <w14:ligatures w14:val="standardContextual"/>
+        </w:rPr>
         <w:drawing>
-          <wp:inline distT="0" distB="0" distL="0" distR="0" wp14:anchorId="4141C47D" wp14:editId="71576E6B">
+          <wp:inline distT="0" distB="0" distL="0" distR="0" wp14:anchorId="7DFF9819" wp14:editId="1FAC83E6">
             <wp:extent cx="5760720" cy="551180"/>
-            <wp:effectExtent l="0" t="0" r="5080" b="0"/>
+            <wp:effectExtent l="0" t="0" r="0" b="1270"/>
             <wp:docPr id="1363908943" name="Image 1"/>
             <wp:cNvGraphicFramePr>
               <a:graphicFrameLocks xmlns:a="http://schemas.openxmlformats.org/drawingml/2006/main" noChangeAspect="1"/>
@@ -2025,11 +1990,12 @@
           <w:lang w:val="en-GB"/>
         </w:rPr>
       </w:pPr>
-      <w:bookmarkStart w:id="7" w:name="_Toc213397067"/>
-      <w:r>
-        <w:rPr>
-          <w:lang w:val="en-GB"/>
-        </w:rPr>
+      <w:bookmarkStart w:id="7" w:name="_Toc213398493"/>
+      <w:r>
+        <w:rPr>
+          <w:lang w:val="en-GB"/>
+        </w:rPr>
+        <w:lastRenderedPageBreak/>
         <w:t>Work completed</w:t>
       </w:r>
       <w:bookmarkEnd w:id="7"/>
@@ -2126,7 +2092,7 @@
           <w:lang w:val="en-US"/>
         </w:rPr>
       </w:pPr>
-      <w:bookmarkStart w:id="8" w:name="_Toc213397068"/>
+      <w:bookmarkStart w:id="8" w:name="_Toc213398494"/>
       <w:r>
         <w:rPr>
           <w:lang w:val="en-US"/>
@@ -2234,7 +2200,7 @@
           <w:lang w:val="en-GB"/>
         </w:rPr>
       </w:pPr>
-      <w:bookmarkStart w:id="9" w:name="_Toc213397069"/>
+      <w:bookmarkStart w:id="9" w:name="_Toc213398495"/>
       <w:r>
         <w:rPr>
           <w:lang w:val="en-GB"/>
@@ -2351,16 +2317,35 @@
     </w:p>
     <w:p>
       <w:pPr>
+        <w:spacing w:after="160" w:line="259" w:lineRule="auto"/>
+        <w:rPr>
+          <w:rFonts w:asciiTheme="majorHAnsi" w:eastAsiaTheme="majorEastAsia" w:hAnsiTheme="majorHAnsi" w:cstheme="majorBidi"/>
+          <w:color w:val="2F5496" w:themeColor="accent1" w:themeShade="BF"/>
+          <w:sz w:val="32"/>
+          <w:szCs w:val="32"/>
+          <w:lang w:val="en-GB"/>
+        </w:rPr>
+      </w:pPr>
+      <w:r>
+        <w:rPr>
+          <w:lang w:val="en-GB"/>
+        </w:rPr>
+        <w:br w:type="page"/>
+      </w:r>
+    </w:p>
+    <w:p>
+      <w:pPr>
         <w:pStyle w:val="Titre2"/>
         <w:rPr>
           <w:lang w:val="en-GB"/>
         </w:rPr>
       </w:pPr>
-      <w:bookmarkStart w:id="10" w:name="_Toc213397070"/>
-      <w:r>
-        <w:rPr>
-          <w:lang w:val="en-GB"/>
-        </w:rPr>
+      <w:bookmarkStart w:id="10" w:name="_Toc213398496"/>
+      <w:r>
+        <w:rPr>
+          <w:lang w:val="en-GB"/>
+        </w:rPr>
+        <w:lastRenderedPageBreak/>
         <w:t>MCP Layer</w:t>
       </w:r>
       <w:bookmarkEnd w:id="10"/>
@@ -2478,7 +2463,6 @@
           <w:lang w:val="en-GB"/>
           <w14:ligatures w14:val="standardContextual"/>
         </w:rPr>
-        <w:lastRenderedPageBreak/>
         <w:drawing>
           <wp:inline distT="0" distB="0" distL="0" distR="0" wp14:anchorId="4F599312" wp14:editId="10359481">
             <wp:extent cx="5760720" cy="4765040"/>
@@ -2645,20 +2629,21 @@
           <w:lang w:val="en-GB"/>
         </w:rPr>
       </w:pPr>
-      <w:bookmarkStart w:id="11" w:name="_Toc213397071"/>
-      <w:r>
-        <w:rPr>
-          <w:lang w:val="en-GB"/>
-        </w:rPr>
+      <w:bookmarkStart w:id="11" w:name="_Toc213398497"/>
+      <w:r>
+        <w:rPr>
+          <w:lang w:val="en-GB"/>
+        </w:rPr>
+        <w:lastRenderedPageBreak/>
         <w:t xml:space="preserve">Linking the </w:t>
       </w:r>
+      <w:r>
+        <w:rPr>
+          <w:lang w:val="en-GB"/>
+        </w:rPr>
+        <w:t>LLM to the MCP server</w:t>
+      </w:r>
       <w:bookmarkEnd w:id="11"/>
-      <w:r>
-        <w:rPr>
-          <w:lang w:val="en-GB"/>
-        </w:rPr>
-        <w:t>LLM to the MCP server</w:t>
-      </w:r>
     </w:p>
     <w:p>
       <w:pPr>
@@ -2707,7 +2692,6 @@
           <w:lang w:val="en-GB"/>
           <w14:ligatures w14:val="standardContextual"/>
         </w:rPr>
-        <w:lastRenderedPageBreak/>
         <w:drawing>
           <wp:inline distT="0" distB="0" distL="0" distR="0" wp14:anchorId="06062E9C" wp14:editId="4EE68175">
             <wp:extent cx="5860052" cy="2863850"/>
@@ -2794,16 +2778,35 @@
     </w:p>
     <w:p>
       <w:pPr>
+        <w:spacing w:after="160" w:line="259" w:lineRule="auto"/>
+        <w:rPr>
+          <w:rFonts w:asciiTheme="majorHAnsi" w:eastAsiaTheme="majorEastAsia" w:hAnsiTheme="majorHAnsi" w:cstheme="majorBidi"/>
+          <w:color w:val="2F5496" w:themeColor="accent1" w:themeShade="BF"/>
+          <w:sz w:val="32"/>
+          <w:szCs w:val="32"/>
+          <w:lang w:val="en-US"/>
+        </w:rPr>
+      </w:pPr>
+      <w:r>
+        <w:rPr>
+          <w:lang w:val="en-US"/>
+        </w:rPr>
+        <w:br w:type="page"/>
+      </w:r>
+    </w:p>
+    <w:p>
+      <w:pPr>
         <w:pStyle w:val="Titre2"/>
         <w:rPr>
           <w:lang w:val="en-US"/>
         </w:rPr>
       </w:pPr>
-      <w:bookmarkStart w:id="12" w:name="_Toc213397072"/>
+      <w:bookmarkStart w:id="12" w:name="_Toc213398498"/>
       <w:r>
         <w:rPr>
           <w:lang w:val="en-US"/>
         </w:rPr>
+        <w:lastRenderedPageBreak/>
         <w:t>Minimalist Dashboard</w:t>
       </w:r>
       <w:bookmarkEnd w:id="12"/>
@@ -2888,7 +2891,6 @@
           <w:lang w:val="en-GB"/>
           <w14:ligatures w14:val="standardContextual"/>
         </w:rPr>
-        <w:lastRenderedPageBreak/>
         <w:drawing>
           <wp:inline distT="0" distB="0" distL="0" distR="0" wp14:anchorId="32B0F5CE" wp14:editId="30E8333D">
             <wp:extent cx="4081550" cy="2195993"/>
@@ -3082,16 +3084,35 @@
     </w:p>
     <w:p>
       <w:pPr>
+        <w:spacing w:after="160" w:line="259" w:lineRule="auto"/>
+        <w:rPr>
+          <w:rFonts w:asciiTheme="majorHAnsi" w:eastAsiaTheme="majorEastAsia" w:hAnsiTheme="majorHAnsi" w:cstheme="majorBidi"/>
+          <w:color w:val="2F5496" w:themeColor="accent1" w:themeShade="BF"/>
+          <w:sz w:val="40"/>
+          <w:szCs w:val="40"/>
+          <w:lang w:val="en-GB"/>
+        </w:rPr>
+      </w:pPr>
+      <w:r>
+        <w:rPr>
+          <w:lang w:val="en-GB"/>
+        </w:rPr>
+        <w:br w:type="page"/>
+      </w:r>
+    </w:p>
+    <w:p>
+      <w:pPr>
         <w:pStyle w:val="Titre1"/>
         <w:rPr>
           <w:lang w:val="en-GB"/>
         </w:rPr>
       </w:pPr>
-      <w:bookmarkStart w:id="13" w:name="_Toc213397073"/>
-      <w:r>
-        <w:rPr>
-          <w:lang w:val="en-GB"/>
-        </w:rPr>
+      <w:bookmarkStart w:id="13" w:name="_Toc213398499"/>
+      <w:r>
+        <w:rPr>
+          <w:lang w:val="en-GB"/>
+        </w:rPr>
+        <w:lastRenderedPageBreak/>
         <w:t>Conclusion</w:t>
       </w:r>
       <w:bookmarkEnd w:id="13"/>
@@ -3308,7 +3329,7 @@
 </file>
 
 <file path=word/numbering.xml><?xml version="1.0" encoding="utf-8"?>
-<w:numbering xmlns:wpc="http://schemas.microsoft.com/office/word/2010/wordprocessingCanvas" xmlns:cx="http://schemas.microsoft.com/office/drawing/2014/chartex" xmlns:cx1="http://schemas.microsoft.com/office/drawing/2015/9/8/chartex" xmlns:cx2="http://schemas.microsoft.com/office/drawing/2015/10/21/chartex" xmlns:cx3="http://schemas.microsoft.com/office/drawing/2016/5/9/chartex" xmlns:cx4="http://schemas.microsoft.com/office/drawing/2016/5/10/chartex" xmlns:cx5="http://schemas.microsoft.com/office/drawing/2016/5/11/chartex" xmlns:cx6="http://schemas.microsoft.com/office/drawing/2016/5/12/chartex" xmlns:cx7="http://schemas.microsoft.com/office/drawing/2016/5/13/chartex" xmlns:cx8="http://schemas.microsoft.com/office/drawing/2016/5/14/chartex" xmlns:mc="http://schemas.openxmlformats.org/markup-compatibility/2006" xmlns:aink="http://schemas.microsoft.com/office/drawing/2016/ink" xmlns:am3d="http://schemas.microsoft.com/office/drawing/2017/model3d" xmlns:o="urn:schemas-microsoft-com:office:office" xmlns:oel="http://schemas.microsoft.com/office/2019/extlst" xmlns:r="http://schemas.openxmlformats.org/officeDocument/2006/relationships" xmlns:m="http://schemas.openxmlformats.org/officeDocument/2006/math" xmlns:v="urn:schemas-microsoft-com:vml" xmlns:wp14="http://schemas.microsoft.com/office/word/2010/wordprocessingDrawing" xmlns:wp="http://schemas.openxmlformats.org/drawingml/2006/wordprocessingDrawing" xmlns:w10="urn:schemas-microsoft-com:office:word" xmlns:w="http://schemas.openxmlformats.org/wordprocessingml/2006/main" xmlns:w14="http://schemas.microsoft.com/office/word/2010/wordml" xmlns:w15="http://schemas.microsoft.com/office/word/2012/wordml" xmlns:w16cex="http://schemas.microsoft.com/office/word/2018/wordml/cex" xmlns:w16cid="http://schemas.microsoft.com/office/word/2016/wordml/cid" xmlns:w16="http://schemas.microsoft.com/office/word/2018/wordml" xmlns:w16du="http://schemas.microsoft.com/office/word/2023/wordml/word16du" xmlns:w16sdtdh="http://schemas.microsoft.com/office/word/2020/wordml/sdtdatahash" xmlns:w16sdtfl="http://schemas.microsoft.com/office/word/2024/wordml/sdtformatlock" xmlns:w16se="http://schemas.microsoft.com/office/word/2015/wordml/symex" xmlns:wpg="http://schemas.microsoft.com/office/word/2010/wordprocessingGroup" xmlns:wpi="http://schemas.microsoft.com/office/word/2010/wordprocessingInk" xmlns:wne="http://schemas.microsoft.com/office/word/2006/wordml" xmlns:wps="http://schemas.microsoft.com/office/word/2010/wordprocessingShape" mc:Ignorable="w14 w15 w16se w16cid w16 w16cex w16sdtdh w16sdtfl w16du wp14">
+<w:numbering xmlns:wpc="http://schemas.microsoft.com/office/word/2010/wordprocessingCanvas" xmlns:cx="http://schemas.microsoft.com/office/drawing/2014/chartex" xmlns:cx1="http://schemas.microsoft.com/office/drawing/2015/9/8/chartex" xmlns:cx2="http://schemas.microsoft.com/office/drawing/2015/10/21/chartex" xmlns:cx3="http://schemas.microsoft.com/office/drawing/2016/5/9/chartex" xmlns:cx4="http://schemas.microsoft.com/office/drawing/2016/5/10/chartex" xmlns:cx5="http://schemas.microsoft.com/office/drawing/2016/5/11/chartex" xmlns:cx6="http://schemas.microsoft.com/office/drawing/2016/5/12/chartex" xmlns:cx7="http://schemas.microsoft.com/office/drawing/2016/5/13/chartex" xmlns:cx8="http://schemas.microsoft.com/office/drawing/2016/5/14/chartex" xmlns:mc="http://schemas.openxmlformats.org/markup-compatibility/2006" xmlns:aink="http://schemas.microsoft.com/office/drawing/2016/ink" xmlns:am3d="http://schemas.microsoft.com/office/drawing/2017/model3d" xmlns:o="urn:schemas-microsoft-com:office:office" xmlns:r="http://schemas.openxmlformats.org/officeDocument/2006/relationships" xmlns:m="http://schemas.openxmlformats.org/officeDocument/2006/math" xmlns:v="urn:schemas-microsoft-com:vml" xmlns:wp14="http://schemas.microsoft.com/office/word/2010/wordprocessingDrawing" xmlns:wp="http://schemas.openxmlformats.org/drawingml/2006/wordprocessingDrawing" xmlns:w10="urn:schemas-microsoft-com:office:word" xmlns:w="http://schemas.openxmlformats.org/wordprocessingml/2006/main" xmlns:w14="http://schemas.microsoft.com/office/word/2010/wordml" xmlns:w15="http://schemas.microsoft.com/office/word/2012/wordml" xmlns:w16cex="http://schemas.microsoft.com/office/word/2018/wordml/cex" xmlns:w16cid="http://schemas.microsoft.com/office/word/2016/wordml/cid" xmlns:w16="http://schemas.microsoft.com/office/word/2018/wordml" xmlns:w16sdtdh="http://schemas.microsoft.com/office/word/2020/wordml/sdtdatahash" xmlns:w16se="http://schemas.microsoft.com/office/word/2015/wordml/symex" xmlns:wpg="http://schemas.microsoft.com/office/word/2010/wordprocessingGroup" xmlns:wpi="http://schemas.microsoft.com/office/word/2010/wordprocessingInk" xmlns:wne="http://schemas.microsoft.com/office/word/2006/wordml" xmlns:wps="http://schemas.microsoft.com/office/word/2010/wordprocessingShape" mc:Ignorable="w14 w15 w16se w16cid w16 w16cex w16sdtdh wp14">
   <w:abstractNum w:abstractNumId="0" w15:restartNumberingAfterBreak="0">
     <w:nsid w:val="0547357D"/>
     <w:multiLevelType w:val="multilevel"/>
@@ -4130,35 +4151,35 @@
       </w:rPr>
     </w:lvl>
   </w:abstractNum>
-  <w:num w:numId="1" w16cid:durableId="1991908894">
+  <w:num w:numId="1">
     <w:abstractNumId w:val="6"/>
   </w:num>
-  <w:num w:numId="2" w16cid:durableId="772171958">
+  <w:num w:numId="2">
     <w:abstractNumId w:val="3"/>
   </w:num>
-  <w:num w:numId="3" w16cid:durableId="1390424455">
+  <w:num w:numId="3">
     <w:abstractNumId w:val="6"/>
   </w:num>
-  <w:num w:numId="4" w16cid:durableId="13921501">
+  <w:num w:numId="4">
     <w:abstractNumId w:val="2"/>
   </w:num>
-  <w:num w:numId="5" w16cid:durableId="133255785">
+  <w:num w:numId="5">
     <w:abstractNumId w:val="5"/>
   </w:num>
-  <w:num w:numId="6" w16cid:durableId="240722023">
+  <w:num w:numId="6">
     <w:abstractNumId w:val="0"/>
   </w:num>
-  <w:num w:numId="7" w16cid:durableId="1753159684">
+  <w:num w:numId="7">
     <w:abstractNumId w:val="1"/>
   </w:num>
-  <w:num w:numId="8" w16cid:durableId="145325042">
+  <w:num w:numId="8">
     <w:abstractNumId w:val="4"/>
   </w:num>
 </w:numbering>
 </file>
 
 <file path=word/styles.xml><?xml version="1.0" encoding="utf-8"?>
-<w:styles xmlns:mc="http://schemas.openxmlformats.org/markup-compatibility/2006" xmlns:r="http://schemas.openxmlformats.org/officeDocument/2006/relationships" xmlns:w="http://schemas.openxmlformats.org/wordprocessingml/2006/main" xmlns:w14="http://schemas.microsoft.com/office/word/2010/wordml" xmlns:w15="http://schemas.microsoft.com/office/word/2012/wordml" xmlns:w16cex="http://schemas.microsoft.com/office/word/2018/wordml/cex" xmlns:w16cid="http://schemas.microsoft.com/office/word/2016/wordml/cid" xmlns:w16="http://schemas.microsoft.com/office/word/2018/wordml" xmlns:w16du="http://schemas.microsoft.com/office/word/2023/wordml/word16du" xmlns:w16sdtdh="http://schemas.microsoft.com/office/word/2020/wordml/sdtdatahash" xmlns:w16sdtfl="http://schemas.microsoft.com/office/word/2024/wordml/sdtformatlock" xmlns:w16se="http://schemas.microsoft.com/office/word/2015/wordml/symex" mc:Ignorable="w14 w15 w16se w16cid w16 w16cex w16sdtdh w16sdtfl w16du">
+<w:styles xmlns:mc="http://schemas.openxmlformats.org/markup-compatibility/2006" xmlns:r="http://schemas.openxmlformats.org/officeDocument/2006/relationships" xmlns:w="http://schemas.openxmlformats.org/wordprocessingml/2006/main" xmlns:w14="http://schemas.microsoft.com/office/word/2010/wordml" xmlns:w15="http://schemas.microsoft.com/office/word/2012/wordml" xmlns:w16cex="http://schemas.microsoft.com/office/word/2018/wordml/cex" xmlns:w16cid="http://schemas.microsoft.com/office/word/2016/wordml/cid" xmlns:w16="http://schemas.microsoft.com/office/word/2018/wordml" xmlns:w16sdtdh="http://schemas.microsoft.com/office/word/2020/wordml/sdtdatahash" xmlns:w16se="http://schemas.microsoft.com/office/word/2015/wordml/symex" mc:Ignorable="w14 w15 w16se w16cid w16 w16cex w16sdtdh">
   <w:docDefaults>
     <w:rPrDefault>
       <w:rPr>

</xml_diff>

<commit_message>
Changes in report and presentation
</commit_message>
<xml_diff>
--- a/Documents/Report_Week_2.docx
+++ b/Documents/Report_Week_2.docx
@@ -1662,7 +1662,35 @@
         <w:rPr>
           <w:lang w:val="en-US"/>
         </w:rPr>
-        <w:t xml:space="preserve">One of the challenges of the last sprint concerned the distribution of the different tasks, we got confronted with problem with parallelization, meaning that someone had to wait for the implementation of another person to start its work. To counter this problem, we </w:t>
+        <w:t xml:space="preserve">One of the challenges of the last sprint concerned the distribution of the different tasks, we got confronted with </w:t>
+      </w:r>
+      <w:proofErr w:type="gramStart"/>
+      <w:r>
+        <w:rPr>
+          <w:lang w:val="en-US"/>
+        </w:rPr>
+        <w:t>problem</w:t>
+      </w:r>
+      <w:proofErr w:type="gramEnd"/>
+      <w:r>
+        <w:rPr>
+          <w:lang w:val="en-US"/>
+        </w:rPr>
+        <w:t xml:space="preserve"> with parallelization, meaning that someone had to wait for the implementation of another person to start </w:t>
+      </w:r>
+      <w:proofErr w:type="gramStart"/>
+      <w:r>
+        <w:rPr>
+          <w:lang w:val="en-US"/>
+        </w:rPr>
+        <w:t>its</w:t>
+      </w:r>
+      <w:proofErr w:type="gramEnd"/>
+      <w:r>
+        <w:rPr>
+          <w:lang w:val="en-US"/>
+        </w:rPr>
+        <w:t xml:space="preserve"> work. To counter this problem, we </w:t>
       </w:r>
       <w:proofErr w:type="spellStart"/>
       <w:r>
@@ -2485,7 +2513,7 @@
           <w14:ligatures w14:val="standardContextual"/>
         </w:rPr>
         <w:drawing>
-          <wp:inline distT="0" distB="0" distL="0" distR="0" wp14:anchorId="4F599312" wp14:editId="5B169183">
+          <wp:inline distT="0" distB="0" distL="0" distR="0" wp14:anchorId="4F599312" wp14:editId="1A0EEEB3">
             <wp:extent cx="5760720" cy="4765040"/>
             <wp:effectExtent l="0" t="0" r="0" b="0"/>
             <wp:docPr id="19131187" name="Image 2"/>
@@ -2676,45 +2704,203 @@
         <w:rPr>
           <w:lang w:val="en-GB"/>
         </w:rPr>
-        <w:t>To link both sides, when starting the services, we first initialize both the MCP server and the LLM so that they are ready to be used.</w:t>
-      </w:r>
-    </w:p>
-    <w:p>
-      <w:pPr>
-        <w:rPr>
-          <w:lang w:val="en-GB"/>
-        </w:rPr>
-      </w:pPr>
-      <w:r>
-        <w:rPr>
-          <w:lang w:val="en-GB"/>
-        </w:rPr>
-        <w:t>We first created a script that will retrieve the products that will be out of stock and order a fixed quantity.</w:t>
-      </w:r>
-    </w:p>
-    <w:p>
-      <w:pPr>
+        <w:t xml:space="preserve">To </w:t>
+      </w:r>
+      <w:r>
+        <w:rPr>
+          <w:lang w:val="en-GB"/>
+        </w:rPr>
+        <w:t>link</w:t>
+      </w:r>
+      <w:r>
+        <w:rPr>
+          <w:lang w:val="en-GB"/>
+        </w:rPr>
+        <w:t xml:space="preserve"> the LLM and the MCP, we created </w:t>
+      </w:r>
+      <w:r>
+        <w:rPr>
+          <w:lang w:val="en-GB"/>
+        </w:rPr>
+        <w:t xml:space="preserve">this small </w:t>
+      </w:r>
+      <w:proofErr w:type="gramStart"/>
+      <w:r>
+        <w:rPr>
+          <w:lang w:val="en-GB"/>
+        </w:rPr>
+        <w:t>workflow :</w:t>
+      </w:r>
+      <w:proofErr w:type="gramEnd"/>
+    </w:p>
+    <w:p>
+      <w:pPr>
+        <w:pStyle w:val="Paragraphedeliste"/>
+        <w:numPr>
+          <w:ilvl w:val="0"/>
+          <w:numId w:val="9"/>
+        </w:numPr>
+        <w:rPr>
+          <w:lang w:val="en-GB"/>
+        </w:rPr>
+      </w:pPr>
+      <w:r>
+        <w:rPr>
+          <w:lang w:val="en-GB"/>
+        </w:rPr>
+        <w:t>When the Docker service starts, it initializes both the LLM and the MCP.</w:t>
+      </w:r>
+    </w:p>
+    <w:p>
+      <w:pPr>
+        <w:pStyle w:val="Paragraphedeliste"/>
+        <w:numPr>
+          <w:ilvl w:val="0"/>
+          <w:numId w:val="9"/>
+        </w:numPr>
+        <w:rPr>
+          <w:lang w:val="en-GB"/>
+        </w:rPr>
+      </w:pPr>
+      <w:r>
+        <w:rPr>
+          <w:lang w:val="en-GB"/>
+        </w:rPr>
+        <w:t>Then, an HTTP request is sent to trigger a script where the LLM starts generating content.</w:t>
+      </w:r>
+    </w:p>
+    <w:p>
+      <w:pPr>
+        <w:pStyle w:val="Paragraphedeliste"/>
+        <w:numPr>
+          <w:ilvl w:val="0"/>
+          <w:numId w:val="9"/>
+        </w:numPr>
+        <w:rPr>
+          <w:lang w:val="en-GB"/>
+        </w:rPr>
+      </w:pPr>
+      <w:r>
+        <w:rPr>
+          <w:lang w:val="en-GB"/>
+        </w:rPr>
+        <w:t>If the LLM detects that it needs extra information, it calls a tool inside the MCP (for example, to get a product list or place an order).</w:t>
+      </w:r>
+    </w:p>
+    <w:p>
+      <w:pPr>
+        <w:pStyle w:val="Paragraphedeliste"/>
+        <w:numPr>
+          <w:ilvl w:val="0"/>
+          <w:numId w:val="9"/>
+        </w:numPr>
+        <w:rPr>
+          <w:lang w:val="en-GB"/>
+        </w:rPr>
+      </w:pPr>
+      <w:r>
+        <w:rPr>
+          <w:lang w:val="en-GB"/>
+        </w:rPr>
+        <w:t>Once the result is received, the LLM processes it, writes a final answer, and saves it to the history.</w:t>
+      </w:r>
+    </w:p>
+    <w:p>
+      <w:pPr>
+        <w:rPr>
+          <w:lang w:val="en-GB"/>
+        </w:rPr>
+      </w:pPr>
+      <w:r>
+        <w:rPr>
+          <w:lang w:val="en-GB"/>
+        </w:rPr>
+        <w:t xml:space="preserve">We created this script with the following </w:t>
+      </w:r>
+      <w:proofErr w:type="gramStart"/>
+      <w:r>
+        <w:rPr>
+          <w:lang w:val="en-GB"/>
+        </w:rPr>
+        <w:t>queries :</w:t>
+      </w:r>
+      <w:proofErr w:type="gramEnd"/>
+    </w:p>
+    <w:p>
+      <w:pPr>
+        <w:pStyle w:val="Paragraphedeliste"/>
+        <w:numPr>
+          <w:ilvl w:val="0"/>
+          <w:numId w:val="9"/>
+        </w:numPr>
         <w:rPr>
           <w:noProof/>
           <w:lang w:val="en-GB"/>
           <w14:ligatures w14:val="standardContextual"/>
         </w:rPr>
       </w:pPr>
-    </w:p>
-    <w:p>
-      <w:pPr>
-        <w:rPr>
-          <w:lang w:val="en-GB"/>
-        </w:rPr>
-      </w:pPr>
       <w:r>
         <w:rPr>
           <w:noProof/>
           <w:lang w:val="en-GB"/>
           <w14:ligatures w14:val="standardContextual"/>
         </w:rPr>
+        <w:t>"Which products are likely to run out of stock in the next 3 days?"</w:t>
+      </w:r>
+    </w:p>
+    <w:p>
+      <w:pPr>
+        <w:pStyle w:val="Paragraphedeliste"/>
+        <w:numPr>
+          <w:ilvl w:val="0"/>
+          <w:numId w:val="9"/>
+        </w:numPr>
+        <w:rPr>
+          <w:noProof/>
+          <w:lang w:val="en-GB"/>
+          <w14:ligatures w14:val="standardContextual"/>
+        </w:rPr>
+      </w:pPr>
+      <w:r>
+        <w:rPr>
+          <w:noProof/>
+          <w:lang w:val="en-GB"/>
+          <w14:ligatures w14:val="standardContextual"/>
+        </w:rPr>
+        <w:t>"Now that you have identified the products soon to be out of stock, order 200 units of each product to restock."</w:t>
+      </w:r>
+    </w:p>
+    <w:p>
+      <w:pPr>
+        <w:rPr>
+          <w:noProof/>
+          <w:lang w:val="en-GB"/>
+          <w14:ligatures w14:val="standardContextual"/>
+        </w:rPr>
+      </w:pPr>
+      <w:r>
+        <w:rPr>
+          <w:noProof/>
+          <w:lang w:val="en-GB"/>
+          <w14:ligatures w14:val="standardContextual"/>
+        </w:rPr>
+        <w:t>And here is the result :</w:t>
+      </w:r>
+    </w:p>
+    <w:p>
+      <w:pPr>
+        <w:rPr>
+          <w:lang w:val="en-GB"/>
+        </w:rPr>
+      </w:pPr>
+      <w:r>
+        <w:rPr>
+          <w:noProof/>
+          <w:lang w:val="en-GB"/>
+          <w14:ligatures w14:val="standardContextual"/>
+        </w:rPr>
         <w:drawing>
-          <wp:inline distT="0" distB="0" distL="0" distR="0" wp14:anchorId="06062E9C" wp14:editId="77E303D2">
+          <wp:inline distT="0" distB="0" distL="0" distR="0" wp14:anchorId="06062E9C" wp14:editId="78817914">
             <wp:extent cx="5860052" cy="2863850"/>
             <wp:effectExtent l="0" t="0" r="7620" b="0"/>
             <wp:docPr id="1885445479" name="Image 5"/>
@@ -2775,27 +2961,47 @@
         <w:rPr>
           <w:lang w:val="en-GB"/>
         </w:rPr>
-        <w:t>As we can see from the output, the tool gives us 3 products that will soon be out of stock but the answer of the LLM contains a single product. This a problem we could not figure out how to fix it</w:t>
-      </w:r>
-      <w:r>
-        <w:rPr>
-          <w:lang w:val="en-GB"/>
-        </w:rPr>
-        <w:t>. We will try to figure it out in week 3 maybe by changing the LLM model or by changing the prompt used to achieve the result.</w:t>
-      </w:r>
-    </w:p>
-    <w:p>
-      <w:pPr>
-        <w:rPr>
-          <w:lang w:val="en-GB"/>
-        </w:rPr>
-      </w:pPr>
-      <w:r>
-        <w:rPr>
-          <w:lang w:val="en-GB"/>
-        </w:rPr>
-        <w:t>One of the other problems that we have right now is that our agentic AI has a set script and an interaction with a user is currently possible only by changing the prompt directly in the code.</w:t>
-      </w:r>
+        <w:t xml:space="preserve">As we can see from the output, the tool gives us 3 products that will soon be out of stock but the answer of the LLM contains a single product. </w:t>
+      </w:r>
+      <w:r>
+        <w:rPr>
+          <w:lang w:val="en-GB"/>
+        </w:rPr>
+        <w:t>The LLM does not fully understand the output of a tool, and this is one of the problems we encountered.</w:t>
+      </w:r>
+    </w:p>
+    <w:p>
+      <w:pPr>
+        <w:rPr>
+          <w:lang w:val="en-GB"/>
+        </w:rPr>
+      </w:pPr>
+      <w:r>
+        <w:rPr>
+          <w:lang w:val="en-GB"/>
+        </w:rPr>
+        <w:t>The LLM sometimes made-up data by itself without using a tool, thus compromising the workflow.</w:t>
+      </w:r>
+    </w:p>
+    <w:p>
+      <w:pPr>
+        <w:rPr>
+          <w:lang w:val="en-GB"/>
+        </w:rPr>
+      </w:pPr>
+      <w:r>
+        <w:rPr>
+          <w:lang w:val="en-GB"/>
+        </w:rPr>
+        <w:t>Because of these problems, the script is not very complete and is still simple. As of now, it is not linked to the front end, modifying queries needs to be done in the code itself and it the workflow is compromised because of one of the previous problems, it can’t restart the query itself, and we need to start the workflow again.</w:t>
+      </w:r>
+    </w:p>
+    <w:p>
+      <w:pPr>
+        <w:rPr>
+          <w:lang w:val="en-GB"/>
+        </w:rPr>
+      </w:pPr>
     </w:p>
     <w:p>
       <w:pPr>
@@ -3172,6 +3378,12 @@
         <w:rPr>
           <w:lang w:val="en-US"/>
         </w:rPr>
+        <w:t xml:space="preserve"> to fix the issues we got on it</w:t>
+      </w:r>
+      <w:r>
+        <w:rPr>
+          <w:lang w:val="en-US"/>
+        </w:rPr>
         <w:t xml:space="preserve">. We also </w:t>
       </w:r>
       <w:r>
@@ -3179,6 +3391,12 @@
           <w:lang w:val="en-US"/>
         </w:rPr>
         <w:t>develop</w:t>
+      </w:r>
+      <w:r>
+        <w:rPr>
+          <w:lang w:val="en-US"/>
+        </w:rPr>
+        <w:t>ed</w:t>
       </w:r>
       <w:r>
         <w:rPr>
@@ -4198,15 +4416,6 @@
   </w:num>
   <w:num w:numId="9" w16cid:durableId="798958569">
     <w:abstractNumId w:val="5"/>
-    <w:lvlOverride w:ilvl="0"/>
-    <w:lvlOverride w:ilvl="1"/>
-    <w:lvlOverride w:ilvl="2"/>
-    <w:lvlOverride w:ilvl="3"/>
-    <w:lvlOverride w:ilvl="4"/>
-    <w:lvlOverride w:ilvl="5"/>
-    <w:lvlOverride w:ilvl="6"/>
-    <w:lvlOverride w:ilvl="7"/>
-    <w:lvlOverride w:ilvl="8"/>
   </w:num>
 </w:numbering>
 </file>

</xml_diff>